<commit_message>
Final updates to plan
</commit_message>
<xml_diff>
--- a/Rosenberg-ConstructiveFeedbackOn2021-UtahWaterPlan.docx
+++ b/Rosenberg-ConstructiveFeedbackOn2021-UtahWaterPlan.docx
@@ -282,221 +282,360 @@
           <w:sz w:val="24"/>
           <w:szCs w:val="24"/>
         </w:rPr>
-        <w:t xml:space="preserve">Subject: 9 things I like </w:t>
-      </w:r>
-      <w:r>
-        <w:rPr>
-          <w:rFonts w:asciiTheme="majorBidi" w:hAnsiTheme="majorBidi" w:cstheme="majorBidi"/>
-          <w:b/>
-          <w:bCs/>
-          <w:sz w:val="24"/>
-          <w:szCs w:val="24"/>
-        </w:rPr>
-        <w:t>about</w:t>
-      </w:r>
-      <w:r>
-        <w:rPr>
-          <w:rFonts w:asciiTheme="majorBidi" w:hAnsiTheme="majorBidi" w:cstheme="majorBidi"/>
-          <w:b/>
-          <w:bCs/>
-          <w:sz w:val="24"/>
-          <w:szCs w:val="24"/>
-        </w:rPr>
-        <w:t xml:space="preserve"> </w:t>
-      </w:r>
-      <w:r>
-        <w:rPr>
-          <w:rFonts w:asciiTheme="majorBidi" w:hAnsiTheme="majorBidi" w:cstheme="majorBidi"/>
-          <w:b/>
-          <w:bCs/>
-          <w:sz w:val="24"/>
-          <w:szCs w:val="24"/>
-        </w:rPr>
-        <w:t xml:space="preserve">the </w:t>
-      </w:r>
-      <w:r>
-        <w:rPr>
-          <w:rFonts w:asciiTheme="majorBidi" w:hAnsiTheme="majorBidi" w:cstheme="majorBidi"/>
-          <w:b/>
-          <w:bCs/>
-          <w:sz w:val="24"/>
-          <w:szCs w:val="24"/>
-        </w:rPr>
-        <w:t>2021</w:t>
-      </w:r>
-      <w:r>
-        <w:rPr>
-          <w:rFonts w:asciiTheme="majorBidi" w:hAnsiTheme="majorBidi" w:cstheme="majorBidi"/>
-          <w:b/>
-          <w:bCs/>
-          <w:sz w:val="24"/>
-          <w:szCs w:val="24"/>
-        </w:rPr>
-        <w:t xml:space="preserve"> </w:t>
-      </w:r>
-      <w:r>
-        <w:rPr>
-          <w:rFonts w:asciiTheme="majorBidi" w:hAnsiTheme="majorBidi" w:cstheme="majorBidi"/>
-          <w:b/>
-          <w:bCs/>
-          <w:sz w:val="24"/>
-          <w:szCs w:val="24"/>
-        </w:rPr>
-        <w:t>d</w:t>
-      </w:r>
-      <w:r>
-        <w:rPr>
-          <w:rFonts w:asciiTheme="majorBidi" w:hAnsiTheme="majorBidi" w:cstheme="majorBidi"/>
-          <w:b/>
-          <w:bCs/>
-          <w:sz w:val="24"/>
-          <w:szCs w:val="24"/>
-        </w:rPr>
-        <w:t xml:space="preserve">raft </w:t>
-      </w:r>
-      <w:r>
-        <w:rPr>
-          <w:rFonts w:asciiTheme="majorBidi" w:hAnsiTheme="majorBidi" w:cstheme="majorBidi"/>
-          <w:b/>
-          <w:bCs/>
-          <w:sz w:val="24"/>
-          <w:szCs w:val="24"/>
-        </w:rPr>
-        <w:t xml:space="preserve">Utah </w:t>
-      </w:r>
-      <w:r>
-        <w:rPr>
-          <w:rFonts w:asciiTheme="majorBidi" w:hAnsiTheme="majorBidi" w:cstheme="majorBidi"/>
-          <w:b/>
-          <w:bCs/>
-          <w:sz w:val="24"/>
-          <w:szCs w:val="24"/>
-        </w:rPr>
-        <w:t>s</w:t>
-      </w:r>
-      <w:r>
-        <w:rPr>
-          <w:rFonts w:asciiTheme="majorBidi" w:hAnsiTheme="majorBidi" w:cstheme="majorBidi"/>
-          <w:b/>
-          <w:bCs/>
-          <w:sz w:val="24"/>
-          <w:szCs w:val="24"/>
-        </w:rPr>
-        <w:t xml:space="preserve">tate </w:t>
-      </w:r>
-      <w:r>
-        <w:rPr>
-          <w:rFonts w:asciiTheme="majorBidi" w:hAnsiTheme="majorBidi" w:cstheme="majorBidi"/>
-          <w:b/>
-          <w:bCs/>
-          <w:sz w:val="24"/>
-          <w:szCs w:val="24"/>
-        </w:rPr>
-        <w:t>w</w:t>
-      </w:r>
-      <w:r>
-        <w:rPr>
-          <w:rFonts w:asciiTheme="majorBidi" w:hAnsiTheme="majorBidi" w:cstheme="majorBidi"/>
-          <w:b/>
-          <w:bCs/>
-          <w:sz w:val="24"/>
-          <w:szCs w:val="24"/>
-        </w:rPr>
-        <w:t xml:space="preserve">ater </w:t>
-      </w:r>
-      <w:r>
-        <w:rPr>
-          <w:rFonts w:asciiTheme="majorBidi" w:hAnsiTheme="majorBidi" w:cstheme="majorBidi"/>
-          <w:b/>
-          <w:bCs/>
-          <w:sz w:val="24"/>
-          <w:szCs w:val="24"/>
-        </w:rPr>
-        <w:t>p</w:t>
-      </w:r>
-      <w:r>
-        <w:rPr>
-          <w:rFonts w:asciiTheme="majorBidi" w:hAnsiTheme="majorBidi" w:cstheme="majorBidi"/>
-          <w:b/>
-          <w:bCs/>
-          <w:sz w:val="24"/>
-          <w:szCs w:val="24"/>
-        </w:rPr>
-        <w:t>lan</w:t>
-      </w:r>
-      <w:r>
-        <w:rPr>
-          <w:rFonts w:asciiTheme="majorBidi" w:hAnsiTheme="majorBidi" w:cstheme="majorBidi"/>
-          <w:b/>
-          <w:bCs/>
-          <w:sz w:val="24"/>
-          <w:szCs w:val="24"/>
-        </w:rPr>
-        <w:t xml:space="preserve"> and 7 suggestions to improve</w:t>
+        <w:tab/>
+      </w:r>
+      <w:r>
+        <w:rPr>
+          <w:rFonts w:asciiTheme="majorBidi" w:hAnsiTheme="majorBidi" w:cstheme="majorBidi"/>
+          <w:b/>
+          <w:bCs/>
+          <w:sz w:val="24"/>
+          <w:szCs w:val="24"/>
+        </w:rPr>
+        <w:tab/>
+      </w:r>
+      <w:r>
+        <w:rPr>
+          <w:rFonts w:asciiTheme="majorBidi" w:hAnsiTheme="majorBidi" w:cstheme="majorBidi"/>
+          <w:b/>
+          <w:bCs/>
+          <w:sz w:val="24"/>
+          <w:szCs w:val="24"/>
+        </w:rPr>
+        <w:tab/>
+      </w:r>
+      <w:r>
+        <w:rPr>
+          <w:rFonts w:asciiTheme="majorBidi" w:hAnsiTheme="majorBidi" w:cstheme="majorBidi"/>
+          <w:b/>
+          <w:bCs/>
+          <w:sz w:val="24"/>
+          <w:szCs w:val="24"/>
+        </w:rPr>
+        <w:tab/>
+      </w:r>
+      <w:r>
+        <w:rPr>
+          <w:rFonts w:asciiTheme="majorBidi" w:hAnsiTheme="majorBidi" w:cstheme="majorBidi"/>
+          <w:b/>
+          <w:bCs/>
+          <w:sz w:val="24"/>
+          <w:szCs w:val="24"/>
+        </w:rPr>
+        <w:tab/>
+      </w:r>
+      <w:r>
+        <w:rPr>
+          <w:rFonts w:asciiTheme="majorBidi" w:hAnsiTheme="majorBidi" w:cstheme="majorBidi"/>
+          <w:b/>
+          <w:bCs/>
+          <w:sz w:val="24"/>
+          <w:szCs w:val="24"/>
+        </w:rPr>
+        <w:tab/>
+      </w:r>
+      <w:r>
+        <w:rPr>
+          <w:rFonts w:asciiTheme="majorBidi" w:hAnsiTheme="majorBidi" w:cstheme="majorBidi"/>
+          <w:b/>
+          <w:bCs/>
+          <w:sz w:val="24"/>
+          <w:szCs w:val="24"/>
+        </w:rPr>
+        <w:tab/>
+      </w:r>
+      <w:r>
+        <w:rPr>
+          <w:rFonts w:asciiTheme="majorBidi" w:hAnsiTheme="majorBidi" w:cstheme="majorBidi"/>
+          <w:b/>
+          <w:bCs/>
+          <w:sz w:val="24"/>
+          <w:szCs w:val="24"/>
+        </w:rPr>
+        <w:tab/>
+        <w:t>November 1</w:t>
+      </w:r>
+      <w:r>
+        <w:rPr>
+          <w:rFonts w:asciiTheme="majorBidi" w:hAnsiTheme="majorBidi" w:cstheme="majorBidi"/>
+          <w:b/>
+          <w:bCs/>
+          <w:sz w:val="24"/>
+          <w:szCs w:val="24"/>
+        </w:rPr>
+        <w:t>5</w:t>
+      </w:r>
+      <w:r>
+        <w:rPr>
+          <w:rFonts w:asciiTheme="majorBidi" w:hAnsiTheme="majorBidi" w:cstheme="majorBidi"/>
+          <w:b/>
+          <w:bCs/>
+          <w:sz w:val="24"/>
+          <w:szCs w:val="24"/>
+        </w:rPr>
+        <w:t>, 2021</w:t>
       </w:r>
     </w:p>
     <w:p>
       <w:pPr>
         <w:rPr>
           <w:rFonts w:asciiTheme="majorBidi" w:hAnsiTheme="majorBidi" w:cstheme="majorBidi"/>
-          <w:sz w:val="24"/>
-          <w:szCs w:val="24"/>
-        </w:rPr>
-      </w:pPr>
-      <w:r>
-        <w:rPr>
-          <w:rFonts w:asciiTheme="majorBidi" w:hAnsiTheme="majorBidi" w:cstheme="majorBidi"/>
-          <w:sz w:val="24"/>
-          <w:szCs w:val="24"/>
-        </w:rPr>
-        <w:t>The</w:t>
-      </w:r>
-      <w:r>
-        <w:rPr>
-          <w:rFonts w:asciiTheme="majorBidi" w:hAnsiTheme="majorBidi" w:cstheme="majorBidi"/>
-          <w:sz w:val="24"/>
-          <w:szCs w:val="24"/>
-        </w:rPr>
-        <w:t>se</w:t>
-      </w:r>
-      <w:r>
-        <w:rPr>
-          <w:rFonts w:asciiTheme="majorBidi" w:hAnsiTheme="majorBidi" w:cstheme="majorBidi"/>
-          <w:sz w:val="24"/>
-          <w:szCs w:val="24"/>
-        </w:rPr>
-        <w:t xml:space="preserve"> comments are also posted publicly at: </w:t>
-      </w:r>
-      <w:hyperlink r:id="rId8" w:history="1">
-        <w:r>
-          <w:rPr>
-            <w:rStyle w:val="Hyperlink"/>
-            <w:rFonts w:asciiTheme="majorBidi" w:hAnsiTheme="majorBidi" w:cstheme="majorBidi"/>
-            <w:sz w:val="24"/>
-            <w:szCs w:val="24"/>
-          </w:rPr>
-          <w:t>xxx</w:t>
-        </w:r>
-      </w:hyperlink>
-      <w:r>
-        <w:rPr>
-          <w:rFonts w:asciiTheme="majorBidi" w:hAnsiTheme="majorBidi" w:cstheme="majorBidi"/>
-          <w:sz w:val="24"/>
-          <w:szCs w:val="24"/>
-        </w:rPr>
-        <w:t xml:space="preserve"> </w:t>
-      </w:r>
+          <w:b/>
+          <w:bCs/>
+          <w:sz w:val="24"/>
+          <w:szCs w:val="24"/>
+        </w:rPr>
+      </w:pPr>
     </w:p>
     <w:p>
       <w:pPr>
-        <w:pStyle w:val="Heading1"/>
-      </w:pPr>
-      <w:r>
-        <w:t>Introduction</w:t>
+        <w:spacing w:after="0"/>
+        <w:rPr>
+          <w:rFonts w:asciiTheme="majorBidi" w:hAnsiTheme="majorBidi" w:cstheme="majorBidi"/>
+          <w:sz w:val="24"/>
+          <w:szCs w:val="24"/>
+        </w:rPr>
+      </w:pPr>
+      <w:r>
+        <w:rPr>
+          <w:rFonts w:asciiTheme="majorBidi" w:hAnsiTheme="majorBidi" w:cstheme="majorBidi"/>
+          <w:sz w:val="24"/>
+          <w:szCs w:val="24"/>
+        </w:rPr>
+        <w:t>Utah Division of Water Resources</w:t>
       </w:r>
     </w:p>
     <w:p>
       <w:pPr>
+        <w:rPr>
+          <w:rFonts w:asciiTheme="majorBidi" w:hAnsiTheme="majorBidi" w:cstheme="majorBidi"/>
+          <w:b/>
+          <w:bCs/>
+          <w:sz w:val="24"/>
+          <w:szCs w:val="24"/>
+        </w:rPr>
+      </w:pPr>
+      <w:r>
+        <w:rPr>
+          <w:rFonts w:asciiTheme="majorBidi" w:hAnsiTheme="majorBidi" w:cstheme="majorBidi"/>
+          <w:sz w:val="24"/>
+          <w:szCs w:val="24"/>
+        </w:rPr>
+        <w:t>1594 W North Temple, Suite 310</w:t>
+      </w:r>
+      <w:r>
+        <w:rPr>
+          <w:rFonts w:asciiTheme="majorBidi" w:hAnsiTheme="majorBidi" w:cstheme="majorBidi"/>
+          <w:sz w:val="24"/>
+          <w:szCs w:val="24"/>
+        </w:rPr>
+        <w:br/>
+        <w:t>Salt Lake City UT, 84116</w:t>
+      </w:r>
+    </w:p>
+    <w:p>
+      <w:pPr>
+        <w:rPr>
+          <w:rFonts w:asciiTheme="majorBidi" w:hAnsiTheme="majorBidi" w:cstheme="majorBidi"/>
+          <w:b/>
+          <w:bCs/>
+          <w:sz w:val="24"/>
+          <w:szCs w:val="24"/>
+        </w:rPr>
+      </w:pPr>
+    </w:p>
+    <w:p>
+      <w:pPr>
+        <w:rPr>
+          <w:rFonts w:asciiTheme="majorBidi" w:hAnsiTheme="majorBidi" w:cstheme="majorBidi"/>
+          <w:b/>
+          <w:bCs/>
+          <w:sz w:val="24"/>
+          <w:szCs w:val="24"/>
+        </w:rPr>
+      </w:pPr>
+      <w:r>
+        <w:rPr>
+          <w:rFonts w:asciiTheme="majorBidi" w:hAnsiTheme="majorBidi" w:cstheme="majorBidi"/>
+          <w:b/>
+          <w:bCs/>
+          <w:sz w:val="24"/>
+          <w:szCs w:val="24"/>
+        </w:rPr>
+        <w:t xml:space="preserve">Subject: 9 things I like </w:t>
+      </w:r>
+      <w:r>
+        <w:rPr>
+          <w:rFonts w:asciiTheme="majorBidi" w:hAnsiTheme="majorBidi" w:cstheme="majorBidi"/>
+          <w:b/>
+          <w:bCs/>
+          <w:sz w:val="24"/>
+          <w:szCs w:val="24"/>
+        </w:rPr>
+        <w:t>about</w:t>
+      </w:r>
+      <w:r>
+        <w:rPr>
+          <w:rFonts w:asciiTheme="majorBidi" w:hAnsiTheme="majorBidi" w:cstheme="majorBidi"/>
+          <w:b/>
+          <w:bCs/>
+          <w:sz w:val="24"/>
+          <w:szCs w:val="24"/>
+        </w:rPr>
+        <w:t xml:space="preserve"> </w:t>
+      </w:r>
+      <w:r>
+        <w:rPr>
+          <w:rFonts w:asciiTheme="majorBidi" w:hAnsiTheme="majorBidi" w:cstheme="majorBidi"/>
+          <w:b/>
+          <w:bCs/>
+          <w:sz w:val="24"/>
+          <w:szCs w:val="24"/>
+        </w:rPr>
+        <w:t xml:space="preserve">the </w:t>
+      </w:r>
+      <w:r>
+        <w:rPr>
+          <w:rFonts w:asciiTheme="majorBidi" w:hAnsiTheme="majorBidi" w:cstheme="majorBidi"/>
+          <w:b/>
+          <w:bCs/>
+          <w:sz w:val="24"/>
+          <w:szCs w:val="24"/>
+        </w:rPr>
+        <w:t>2021</w:t>
+      </w:r>
+      <w:r>
+        <w:rPr>
+          <w:rFonts w:asciiTheme="majorBidi" w:hAnsiTheme="majorBidi" w:cstheme="majorBidi"/>
+          <w:b/>
+          <w:bCs/>
+          <w:sz w:val="24"/>
+          <w:szCs w:val="24"/>
+        </w:rPr>
+        <w:t xml:space="preserve"> </w:t>
+      </w:r>
+      <w:r>
+        <w:rPr>
+          <w:rFonts w:asciiTheme="majorBidi" w:hAnsiTheme="majorBidi" w:cstheme="majorBidi"/>
+          <w:b/>
+          <w:bCs/>
+          <w:sz w:val="24"/>
+          <w:szCs w:val="24"/>
+        </w:rPr>
+        <w:t>d</w:t>
+      </w:r>
+      <w:r>
+        <w:rPr>
+          <w:rFonts w:asciiTheme="majorBidi" w:hAnsiTheme="majorBidi" w:cstheme="majorBidi"/>
+          <w:b/>
+          <w:bCs/>
+          <w:sz w:val="24"/>
+          <w:szCs w:val="24"/>
+        </w:rPr>
+        <w:t xml:space="preserve">raft </w:t>
+      </w:r>
+      <w:r>
+        <w:rPr>
+          <w:rFonts w:asciiTheme="majorBidi" w:hAnsiTheme="majorBidi" w:cstheme="majorBidi"/>
+          <w:b/>
+          <w:bCs/>
+          <w:sz w:val="24"/>
+          <w:szCs w:val="24"/>
+        </w:rPr>
+        <w:t xml:space="preserve">Utah </w:t>
+      </w:r>
+      <w:r>
+        <w:rPr>
+          <w:rFonts w:asciiTheme="majorBidi" w:hAnsiTheme="majorBidi" w:cstheme="majorBidi"/>
+          <w:b/>
+          <w:bCs/>
+          <w:sz w:val="24"/>
+          <w:szCs w:val="24"/>
+        </w:rPr>
+        <w:t>s</w:t>
+      </w:r>
+      <w:r>
+        <w:rPr>
+          <w:rFonts w:asciiTheme="majorBidi" w:hAnsiTheme="majorBidi" w:cstheme="majorBidi"/>
+          <w:b/>
+          <w:bCs/>
+          <w:sz w:val="24"/>
+          <w:szCs w:val="24"/>
+        </w:rPr>
+        <w:t xml:space="preserve">tate </w:t>
+      </w:r>
+      <w:r>
+        <w:rPr>
+          <w:rFonts w:asciiTheme="majorBidi" w:hAnsiTheme="majorBidi" w:cstheme="majorBidi"/>
+          <w:b/>
+          <w:bCs/>
+          <w:sz w:val="24"/>
+          <w:szCs w:val="24"/>
+        </w:rPr>
+        <w:t>w</w:t>
+      </w:r>
+      <w:r>
+        <w:rPr>
+          <w:rFonts w:asciiTheme="majorBidi" w:hAnsiTheme="majorBidi" w:cstheme="majorBidi"/>
+          <w:b/>
+          <w:bCs/>
+          <w:sz w:val="24"/>
+          <w:szCs w:val="24"/>
+        </w:rPr>
+        <w:t xml:space="preserve">ater </w:t>
+      </w:r>
+      <w:r>
+        <w:rPr>
+          <w:rFonts w:asciiTheme="majorBidi" w:hAnsiTheme="majorBidi" w:cstheme="majorBidi"/>
+          <w:b/>
+          <w:bCs/>
+          <w:sz w:val="24"/>
+          <w:szCs w:val="24"/>
+        </w:rPr>
+        <w:t>p</w:t>
+      </w:r>
+      <w:r>
+        <w:rPr>
+          <w:rFonts w:asciiTheme="majorBidi" w:hAnsiTheme="majorBidi" w:cstheme="majorBidi"/>
+          <w:b/>
+          <w:bCs/>
+          <w:sz w:val="24"/>
+          <w:szCs w:val="24"/>
+        </w:rPr>
+        <w:t>lan</w:t>
+      </w:r>
+      <w:r>
+        <w:rPr>
+          <w:rFonts w:asciiTheme="majorBidi" w:hAnsiTheme="majorBidi" w:cstheme="majorBidi"/>
+          <w:b/>
+          <w:bCs/>
+          <w:sz w:val="24"/>
+          <w:szCs w:val="24"/>
+        </w:rPr>
+        <w:t xml:space="preserve"> and 7 suggestions to improve</w:t>
+      </w:r>
+    </w:p>
+    <w:p>
+      <w:pPr>
+        <w:rPr>
+          <w:rFonts w:asciiTheme="majorBidi" w:hAnsiTheme="majorBidi" w:cstheme="majorBidi"/>
+          <w:b/>
+          <w:bCs/>
+          <w:sz w:val="24"/>
+          <w:szCs w:val="24"/>
+        </w:rPr>
+      </w:pPr>
+    </w:p>
+    <w:p>
+      <w:pPr>
+        <w:pStyle w:val="Heading1"/>
+      </w:pPr>
+      <w:r>
+        <w:t>Introduction</w:t>
+      </w:r>
+    </w:p>
+    <w:p>
+      <w:pPr>
         <w:pStyle w:val="NormalWeb"/>
         <w:rPr>
           <w:rFonts w:asciiTheme="majorBidi" w:hAnsiTheme="majorBidi" w:cstheme="majorBidi"/>
@@ -598,7 +737,7 @@
         </w:rPr>
         <w:t>(</w:t>
       </w:r>
-      <w:hyperlink r:id="rId9" w:history="1">
+      <w:hyperlink r:id="rId8" w:history="1">
         <w:r>
           <w:rPr>
             <w:rStyle w:val="Hyperlink"/>
@@ -725,13 +864,13 @@
         <w:rPr>
           <w:rFonts w:asciiTheme="majorBidi" w:hAnsiTheme="majorBidi" w:cstheme="majorBidi"/>
         </w:rPr>
-        <w:t xml:space="preserve"> the Bear River basin </w:t>
-      </w:r>
-      <w:r>
-        <w:rPr>
-          <w:rFonts w:asciiTheme="majorBidi" w:hAnsiTheme="majorBidi" w:cstheme="majorBidi"/>
-        </w:rPr>
-        <w:t>that</w:t>
+        <w:t xml:space="preserve"> the Bear River basin</w:t>
+      </w:r>
+      <w:r>
+        <w:rPr>
+          <w:rFonts w:asciiTheme="majorBidi" w:hAnsiTheme="majorBidi" w:cstheme="majorBidi"/>
+        </w:rPr>
+        <w:t>.</w:t>
       </w:r>
       <w:r>
         <w:rPr>
@@ -749,7 +888,39 @@
         <w:rPr>
           <w:rFonts w:asciiTheme="majorBidi" w:hAnsiTheme="majorBidi" w:cstheme="majorBidi"/>
         </w:rPr>
-        <w:t xml:space="preserve"> and colleagues used to develop a </w:t>
+        <w:t xml:space="preserve"> and </w:t>
+      </w:r>
+      <w:r>
+        <w:rPr>
+          <w:rFonts w:asciiTheme="majorBidi" w:hAnsiTheme="majorBidi" w:cstheme="majorBidi"/>
+        </w:rPr>
+        <w:t xml:space="preserve">Dr. Ayman </w:t>
+      </w:r>
+      <w:proofErr w:type="spellStart"/>
+      <w:r>
+        <w:rPr>
+          <w:rFonts w:asciiTheme="majorBidi" w:hAnsiTheme="majorBidi" w:cstheme="majorBidi"/>
+        </w:rPr>
+        <w:t>Alafifi</w:t>
+      </w:r>
+      <w:proofErr w:type="spellEnd"/>
+      <w:r>
+        <w:rPr>
+          <w:rFonts w:asciiTheme="majorBidi" w:hAnsiTheme="majorBidi" w:cstheme="majorBidi"/>
+        </w:rPr>
+        <w:t xml:space="preserve"> used </w:t>
+      </w:r>
+      <w:r>
+        <w:rPr>
+          <w:rFonts w:asciiTheme="majorBidi" w:hAnsiTheme="majorBidi" w:cstheme="majorBidi"/>
+        </w:rPr>
+        <w:t>the data to</w:t>
+      </w:r>
+      <w:r>
+        <w:rPr>
+          <w:rFonts w:asciiTheme="majorBidi" w:hAnsiTheme="majorBidi" w:cstheme="majorBidi"/>
+        </w:rPr>
+        <w:t xml:space="preserve"> develop a </w:t>
       </w:r>
       <w:r>
         <w:rPr>
@@ -822,7 +993,233 @@
         <w:rPr>
           <w:rFonts w:asciiTheme="majorBidi" w:hAnsiTheme="majorBidi" w:cstheme="majorBidi"/>
         </w:rPr>
-        <w:t xml:space="preserve">Drought Contingency Plan for the Weber Basin </w:t>
+        <w:t>Drought Contingency Plan for the Weber Basin</w:t>
+      </w:r>
+      <w:r>
+        <w:rPr>
+          <w:rFonts w:asciiTheme="majorBidi" w:hAnsiTheme="majorBidi" w:cstheme="majorBidi"/>
+        </w:rPr>
+        <w:t xml:space="preserve"> that used Utah State University reconstructions of monthly stream flow going back to 1408 AD</w:t>
+      </w:r>
+      <w:r>
+        <w:rPr>
+          <w:rFonts w:asciiTheme="majorBidi" w:hAnsiTheme="majorBidi" w:cstheme="majorBidi"/>
+        </w:rPr>
+        <w:t xml:space="preserve"> </w:t>
+      </w:r>
+      <w:r>
+        <w:rPr>
+          <w:rFonts w:asciiTheme="majorBidi" w:hAnsiTheme="majorBidi" w:cstheme="majorBidi"/>
+        </w:rPr>
+        <w:fldChar w:fldCharType="begin">
+          <w:fldData xml:space="preserve">PEVuZE5vdGU+PENpdGU+PEF1dGhvcj5KVUIgRW5naW5lZXJzPC9BdXRob3I+PFllYXI+MjAxODwv
+WWVhcj48UmVjTnVtPjI2MDQ8L1JlY051bT48RGlzcGxheVRleHQ+KEpVQiBFbmdpbmVlcnMsIDIw
+MTg7IFN0YWdnZSBldCBhbC4sIDIwMTgpPC9EaXNwbGF5VGV4dD48cmVjb3JkPjxyZWMtbnVtYmVy
+PjI2MDQ8L3JlYy1udW1iZXI+PGZvcmVpZ24ta2V5cz48a2V5IGFwcD0iRU4iIGRiLWlkPSJ4eHQ1
+dGE5cGQ5OTVkd2VzYXAwcGR6enAyd2VhejB3OXdlcmYiIHRpbWVzdGFtcD0iMTU2NDY5OTEzNCI+
+MjYwNDwva2V5PjwvZm9yZWlnbi1rZXlzPjxyZWYtdHlwZSBuYW1lPSJSZXBvcnQiPjI3PC9yZWYt
+dHlwZT48Y29udHJpYnV0b3JzPjxhdXRob3JzPjxhdXRob3I+SlVCIEVuZ2luZWVycyw8L2F1dGhv
+cj48L2F1dGhvcnM+PC9jb250cmlidXRvcnM+PHRpdGxlcz48dGl0bGU+RHJvdWdodCBDb250aW5n
+ZW5jeSBQbGFuPC90aXRsZT48L3RpdGxlcz48cGFnZXM+NTE0PC9wYWdlcz48ZGF0ZXM+PHllYXI+
+MjAxODwveWVhcj48L2RhdGVzPjxwdWItbG9jYXRpb24+TGF5dG9uLCBVVDwvcHViLWxvY2F0aW9u
+PjxwdWJsaXNoZXI+V2ViZXIgQmFzaW4gV2F0ZXIgQ29uc2VydmFuY3kgRGlzdHJpY3Q8L3B1Ymxp
+c2hlcj48dXJscz48cmVsYXRlZC11cmxzPjx1cmw+aHR0cHM6Ly9naXRodWIuY29tL2phY29iZXZl
+cml0dC9XZWJlckJhc2luVnVsbmVyYWJpbGl0eS9ibG9iL21hc3Rlci81JTIwLSUyMEJhY2tncm91
+bmRJbmZvL1dCV0NELURyb3VnaHRDb250aW5nZW5jeVBsYW5SZXBvcnQtRmluYWwucGRmPC91cmw+
+PC9yZWxhdGVkLXVybHM+PC91cmxzPjwvcmVjb3JkPjwvQ2l0ZT48Q2l0ZT48QXV0aG9yPlN0YWdn
+ZTwvQXV0aG9yPjxZZWFyPjIwMTg8L1llYXI+PFJlY051bT4yMjUzPC9SZWNOdW0+PHJlY29yZD48
+cmVjLW51bWJlcj4yMjUzPC9yZWMtbnVtYmVyPjxmb3JlaWduLWtleXM+PGtleSBhcHA9IkVOIiBk
+Yi1pZD0ieHh0NXRhOXBkOTk1ZHdlc2FwMHBkenpwMndlYXowdzl3ZXJmIiB0aW1lc3RhbXA9IjE1
+MTU0Nzk4OTMiPjIyNTM8L2tleT48L2ZvcmVpZ24ta2V5cz48cmVmLXR5cGUgbmFtZT0iSm91cm5h
+bCBBcnRpY2xlIj4xNzwvcmVmLXR5cGU+PGNvbnRyaWJ1dG9ycz48YXV0aG9ycz48YXV0aG9yPlN0
+YWdnZSwgSi4gSC48L2F1dGhvcj48YXV0aG9yPlJvc2VuYmVyZywgRC4gRS48L2F1dGhvcj48YXV0
+aG9yPkRlUm9zZSwgUi4gSi48L2F1dGhvcj48YXV0aG9yPlJpdHRlbm91ciwgVC4gTS48L2F1dGhv
+cj48L2F1dGhvcnM+PC9jb250cmlidXRvcnM+PHRpdGxlcz48dGl0bGU+TW9udGhseSBwYWxlb3N0
+cmVhbWZsb3cgcmVjb25zdHJ1Y3Rpb24gZnJvbSBhbm51YWwgdHJlZS1yaW5nIGNocm9ub2xvZ2ll
+czwvdGl0bGU+PHNlY29uZGFyeS10aXRsZT5Kb3VybmFsIG9mIEh5ZHJvbG9neTwvc2Vjb25kYXJ5
+LXRpdGxlPjwvdGl0bGVzPjxwZXJpb2RpY2FsPjxmdWxsLXRpdGxlPkpvdXJuYWwgb2YgSHlkcm9s
+b2d5PC9mdWxsLXRpdGxlPjwvcGVyaW9kaWNhbD48cGFnZXM+NzkxLTgwNDwvcGFnZXM+PHZvbHVt
+ZT41NTc8L3ZvbHVtZT48a2V5d29yZHM+PGtleXdvcmQ+UGFsZW9jbGltYXRlPC9rZXl3b3JkPjxr
+ZXl3b3JkPlN0cmVhbWZsb3cgcmVjb25zdHJ1Y3Rpb248L2tleXdvcmQ+PGtleXdvcmQ+VHJlZS1y
+aW5nPC9rZXl3b3JkPjxrZXl3b3JkPkdsb2JhbCBjaXJjdWxhdGlvbjwva2V5d29yZD48a2V5d29y
+ZD5EZW5kcm9jaHJvbm9sb2d5PC9rZXl3b3JkPjxrZXl3b3JkPlJvc2VuYmVyZyBwdWJzPC9rZXl3
+b3JkPjwva2V5d29yZHM+PGRhdGVzPjx5ZWFyPjIwMTg8L3llYXI+PC9kYXRlcz48aXNibj4wMDIy
+LTE2OTQ8L2lzYm4+PHVybHM+PHJlbGF0ZWQtdXJscz48dXJsPmh0dHBzOi8vd3d3LnNjaWVuY2Vk
+aXJlY3QuY29tL3NjaWVuY2UvYXJ0aWNsZS9waWkvUzAwMjIxNjk0MTczMDg4NTU8L3VybD48L3Jl
+bGF0ZWQtdXJscz48L3VybHM+PGVsZWN0cm9uaWMtcmVzb3VyY2UtbnVtPmh0dHBzOi8vZG9pLm9y
+Zy8xMC4xMDE2L2ouamh5ZHJvbC4yMDE3LjEyLjA1NzwvZWxlY3Ryb25pYy1yZXNvdXJjZS1udW0+
+PC9yZWNvcmQ+PC9DaXRlPjwvRW5kTm90ZT5=
+</w:fldData>
+        </w:fldChar>
+      </w:r>
+      <w:r>
+        <w:rPr>
+          <w:rFonts w:asciiTheme="majorBidi" w:hAnsiTheme="majorBidi" w:cstheme="majorBidi"/>
+        </w:rPr>
+        <w:instrText xml:space="preserve"> ADDIN EN.CITE </w:instrText>
+      </w:r>
+      <w:r>
+        <w:rPr>
+          <w:rFonts w:asciiTheme="majorBidi" w:hAnsiTheme="majorBidi" w:cstheme="majorBidi"/>
+        </w:rPr>
+        <w:fldChar w:fldCharType="begin">
+          <w:fldData xml:space="preserve">PEVuZE5vdGU+PENpdGU+PEF1dGhvcj5KVUIgRW5naW5lZXJzPC9BdXRob3I+PFllYXI+MjAxODwv
+WWVhcj48UmVjTnVtPjI2MDQ8L1JlY051bT48RGlzcGxheVRleHQ+KEpVQiBFbmdpbmVlcnMsIDIw
+MTg7IFN0YWdnZSBldCBhbC4sIDIwMTgpPC9EaXNwbGF5VGV4dD48cmVjb3JkPjxyZWMtbnVtYmVy
+PjI2MDQ8L3JlYy1udW1iZXI+PGZvcmVpZ24ta2V5cz48a2V5IGFwcD0iRU4iIGRiLWlkPSJ4eHQ1
+dGE5cGQ5OTVkd2VzYXAwcGR6enAyd2VhejB3OXdlcmYiIHRpbWVzdGFtcD0iMTU2NDY5OTEzNCI+
+MjYwNDwva2V5PjwvZm9yZWlnbi1rZXlzPjxyZWYtdHlwZSBuYW1lPSJSZXBvcnQiPjI3PC9yZWYt
+dHlwZT48Y29udHJpYnV0b3JzPjxhdXRob3JzPjxhdXRob3I+SlVCIEVuZ2luZWVycyw8L2F1dGhv
+cj48L2F1dGhvcnM+PC9jb250cmlidXRvcnM+PHRpdGxlcz48dGl0bGU+RHJvdWdodCBDb250aW5n
+ZW5jeSBQbGFuPC90aXRsZT48L3RpdGxlcz48cGFnZXM+NTE0PC9wYWdlcz48ZGF0ZXM+PHllYXI+
+MjAxODwveWVhcj48L2RhdGVzPjxwdWItbG9jYXRpb24+TGF5dG9uLCBVVDwvcHViLWxvY2F0aW9u
+PjxwdWJsaXNoZXI+V2ViZXIgQmFzaW4gV2F0ZXIgQ29uc2VydmFuY3kgRGlzdHJpY3Q8L3B1Ymxp
+c2hlcj48dXJscz48cmVsYXRlZC11cmxzPjx1cmw+aHR0cHM6Ly9naXRodWIuY29tL2phY29iZXZl
+cml0dC9XZWJlckJhc2luVnVsbmVyYWJpbGl0eS9ibG9iL21hc3Rlci81JTIwLSUyMEJhY2tncm91
+bmRJbmZvL1dCV0NELURyb3VnaHRDb250aW5nZW5jeVBsYW5SZXBvcnQtRmluYWwucGRmPC91cmw+
+PC9yZWxhdGVkLXVybHM+PC91cmxzPjwvcmVjb3JkPjwvQ2l0ZT48Q2l0ZT48QXV0aG9yPlN0YWdn
+ZTwvQXV0aG9yPjxZZWFyPjIwMTg8L1llYXI+PFJlY051bT4yMjUzPC9SZWNOdW0+PHJlY29yZD48
+cmVjLW51bWJlcj4yMjUzPC9yZWMtbnVtYmVyPjxmb3JlaWduLWtleXM+PGtleSBhcHA9IkVOIiBk
+Yi1pZD0ieHh0NXRhOXBkOTk1ZHdlc2FwMHBkenpwMndlYXowdzl3ZXJmIiB0aW1lc3RhbXA9IjE1
+MTU0Nzk4OTMiPjIyNTM8L2tleT48L2ZvcmVpZ24ta2V5cz48cmVmLXR5cGUgbmFtZT0iSm91cm5h
+bCBBcnRpY2xlIj4xNzwvcmVmLXR5cGU+PGNvbnRyaWJ1dG9ycz48YXV0aG9ycz48YXV0aG9yPlN0
+YWdnZSwgSi4gSC48L2F1dGhvcj48YXV0aG9yPlJvc2VuYmVyZywgRC4gRS48L2F1dGhvcj48YXV0
+aG9yPkRlUm9zZSwgUi4gSi48L2F1dGhvcj48YXV0aG9yPlJpdHRlbm91ciwgVC4gTS48L2F1dGhv
+cj48L2F1dGhvcnM+PC9jb250cmlidXRvcnM+PHRpdGxlcz48dGl0bGU+TW9udGhseSBwYWxlb3N0
+cmVhbWZsb3cgcmVjb25zdHJ1Y3Rpb24gZnJvbSBhbm51YWwgdHJlZS1yaW5nIGNocm9ub2xvZ2ll
+czwvdGl0bGU+PHNlY29uZGFyeS10aXRsZT5Kb3VybmFsIG9mIEh5ZHJvbG9neTwvc2Vjb25kYXJ5
+LXRpdGxlPjwvdGl0bGVzPjxwZXJpb2RpY2FsPjxmdWxsLXRpdGxlPkpvdXJuYWwgb2YgSHlkcm9s
+b2d5PC9mdWxsLXRpdGxlPjwvcGVyaW9kaWNhbD48cGFnZXM+NzkxLTgwNDwvcGFnZXM+PHZvbHVt
+ZT41NTc8L3ZvbHVtZT48a2V5d29yZHM+PGtleXdvcmQ+UGFsZW9jbGltYXRlPC9rZXl3b3JkPjxr
+ZXl3b3JkPlN0cmVhbWZsb3cgcmVjb25zdHJ1Y3Rpb248L2tleXdvcmQ+PGtleXdvcmQ+VHJlZS1y
+aW5nPC9rZXl3b3JkPjxrZXl3b3JkPkdsb2JhbCBjaXJjdWxhdGlvbjwva2V5d29yZD48a2V5d29y
+ZD5EZW5kcm9jaHJvbm9sb2d5PC9rZXl3b3JkPjxrZXl3b3JkPlJvc2VuYmVyZyBwdWJzPC9rZXl3
+b3JkPjwva2V5d29yZHM+PGRhdGVzPjx5ZWFyPjIwMTg8L3llYXI+PC9kYXRlcz48aXNibj4wMDIy
+LTE2OTQ8L2lzYm4+PHVybHM+PHJlbGF0ZWQtdXJscz48dXJsPmh0dHBzOi8vd3d3LnNjaWVuY2Vk
+aXJlY3QuY29tL3NjaWVuY2UvYXJ0aWNsZS9waWkvUzAwMjIxNjk0MTczMDg4NTU8L3VybD48L3Jl
+bGF0ZWQtdXJscz48L3VybHM+PGVsZWN0cm9uaWMtcmVzb3VyY2UtbnVtPmh0dHBzOi8vZG9pLm9y
+Zy8xMC4xMDE2L2ouamh5ZHJvbC4yMDE3LjEyLjA1NzwvZWxlY3Ryb25pYy1yZXNvdXJjZS1udW0+
+PC9yZWNvcmQ+PC9DaXRlPjwvRW5kTm90ZT5=
+</w:fldData>
+        </w:fldChar>
+      </w:r>
+      <w:r>
+        <w:rPr>
+          <w:rFonts w:asciiTheme="majorBidi" w:hAnsiTheme="majorBidi" w:cstheme="majorBidi"/>
+        </w:rPr>
+        <w:instrText xml:space="preserve"> ADDIN EN.CITE.DATA </w:instrText>
+      </w:r>
+      <w:r>
+        <w:rPr>
+          <w:rFonts w:asciiTheme="majorBidi" w:hAnsiTheme="majorBidi" w:cstheme="majorBidi"/>
+        </w:rPr>
+      </w:r>
+      <w:r>
+        <w:rPr>
+          <w:rFonts w:asciiTheme="majorBidi" w:hAnsiTheme="majorBidi" w:cstheme="majorBidi"/>
+        </w:rPr>
+        <w:fldChar w:fldCharType="end"/>
+      </w:r>
+      <w:r>
+        <w:rPr>
+          <w:rFonts w:asciiTheme="majorBidi" w:hAnsiTheme="majorBidi" w:cstheme="majorBidi"/>
+        </w:rPr>
+      </w:r>
+      <w:r>
+        <w:rPr>
+          <w:rFonts w:asciiTheme="majorBidi" w:hAnsiTheme="majorBidi" w:cstheme="majorBidi"/>
+        </w:rPr>
+        <w:fldChar w:fldCharType="separate"/>
+      </w:r>
+      <w:r>
+        <w:rPr>
+          <w:rFonts w:asciiTheme="majorBidi" w:hAnsiTheme="majorBidi" w:cstheme="majorBidi"/>
+          <w:noProof/>
+        </w:rPr>
+        <w:t>(JUB Engineers, 2018; Stagge et al., 2018)</w:t>
+      </w:r>
+      <w:r>
+        <w:rPr>
+          <w:rFonts w:asciiTheme="majorBidi" w:hAnsiTheme="majorBidi" w:cstheme="majorBidi"/>
+        </w:rPr>
+        <w:fldChar w:fldCharType="end"/>
+      </w:r>
+      <w:r>
+        <w:rPr>
+          <w:rFonts w:asciiTheme="majorBidi" w:hAnsiTheme="majorBidi" w:cstheme="majorBidi"/>
+        </w:rPr>
+        <w:t xml:space="preserve">. As part of a </w:t>
+      </w:r>
+      <w:r>
+        <w:rPr>
+          <w:rFonts w:asciiTheme="majorBidi" w:hAnsiTheme="majorBidi" w:cstheme="majorBidi"/>
+        </w:rPr>
+        <w:t xml:space="preserve">follow-on </w:t>
+      </w:r>
+      <w:r>
+        <w:rPr>
+          <w:rFonts w:asciiTheme="majorBidi" w:hAnsiTheme="majorBidi" w:cstheme="majorBidi"/>
+        </w:rPr>
+        <w:t xml:space="preserve">drought vulnerability study, </w:t>
+      </w:r>
+      <w:r>
+        <w:rPr>
+          <w:rFonts w:asciiTheme="majorBidi" w:hAnsiTheme="majorBidi" w:cstheme="majorBidi"/>
+        </w:rPr>
+        <w:t xml:space="preserve">Jacob </w:t>
+      </w:r>
+      <w:proofErr w:type="spellStart"/>
+      <w:r>
+        <w:rPr>
+          <w:rFonts w:asciiTheme="majorBidi" w:hAnsiTheme="majorBidi" w:cstheme="majorBidi"/>
+        </w:rPr>
+        <w:t>Everitt</w:t>
+      </w:r>
+      <w:proofErr w:type="spellEnd"/>
+      <w:r>
+        <w:rPr>
+          <w:rFonts w:asciiTheme="majorBidi" w:hAnsiTheme="majorBidi" w:cstheme="majorBidi"/>
+        </w:rPr>
+        <w:t xml:space="preserve"> and I</w:t>
+      </w:r>
+      <w:r>
+        <w:rPr>
+          <w:rFonts w:asciiTheme="majorBidi" w:hAnsiTheme="majorBidi" w:cstheme="majorBidi"/>
+        </w:rPr>
+        <w:t xml:space="preserve"> used and extended the UDWR’s </w:t>
+      </w:r>
+      <w:proofErr w:type="spellStart"/>
+      <w:r>
+        <w:rPr>
+          <w:rFonts w:asciiTheme="majorBidi" w:hAnsiTheme="majorBidi" w:cstheme="majorBidi"/>
+        </w:rPr>
+        <w:t>RiverWare</w:t>
+      </w:r>
+      <w:proofErr w:type="spellEnd"/>
+      <w:r>
+        <w:rPr>
+          <w:rFonts w:asciiTheme="majorBidi" w:hAnsiTheme="majorBidi" w:cstheme="majorBidi"/>
+        </w:rPr>
+        <w:t xml:space="preserve"> </w:t>
+      </w:r>
+      <w:r>
+        <w:rPr>
+          <w:rFonts w:asciiTheme="majorBidi" w:hAnsiTheme="majorBidi" w:cstheme="majorBidi"/>
+        </w:rPr>
+        <w:lastRenderedPageBreak/>
+        <w:t>model for the Weber Basin</w:t>
+      </w:r>
+      <w:r>
+        <w:rPr>
+          <w:rFonts w:asciiTheme="majorBidi" w:hAnsiTheme="majorBidi" w:cstheme="majorBidi"/>
+        </w:rPr>
+        <w:t xml:space="preserve">. We identified </w:t>
+      </w:r>
+      <w:r>
+        <w:rPr>
+          <w:rFonts w:asciiTheme="majorBidi" w:hAnsiTheme="majorBidi" w:cstheme="majorBidi"/>
+        </w:rPr>
+        <w:t xml:space="preserve">system vulnerabilities to stream flow, future demand, reservoir sedimentation and evaporation rates </w:t>
       </w:r>
       <w:r>
         <w:rPr>
@@ -834,7 +1231,7 @@
         <w:rPr>
           <w:rFonts w:asciiTheme="majorBidi" w:hAnsiTheme="majorBidi" w:cstheme="majorBidi"/>
         </w:rPr>
-        <w:instrText xml:space="preserve"> ADDIN EN.CITE &lt;EndNote&gt;&lt;Cite&gt;&lt;Author&gt;JUB Engineers&lt;/Author&gt;&lt;Year&gt;2018&lt;/Year&gt;&lt;RecNum&gt;2604&lt;/RecNum&gt;&lt;DisplayText&gt;(JUB Engineers, 2018)&lt;/DisplayText&gt;&lt;record&gt;&lt;rec-number&gt;2604&lt;/rec-number&gt;&lt;foreign-keys&gt;&lt;key app="EN" db-id="xxt5ta9pd995dwesap0pdzzp2weaz0w9werf" timestamp="1564699134"&gt;2604&lt;/key&gt;&lt;/foreign-keys&gt;&lt;ref-type name="Report"&gt;27&lt;/ref-type&gt;&lt;contributors&gt;&lt;authors&gt;&lt;author&gt;JUB Engineers,&lt;/author&gt;&lt;/authors&gt;&lt;/contributors&gt;&lt;titles&gt;&lt;title&gt;Drought Contingency Plan&lt;/title&gt;&lt;/titles&gt;&lt;pages&gt;514&lt;/pages&gt;&lt;dates&gt;&lt;year&gt;2018&lt;/year&gt;&lt;/dates&gt;&lt;pub-location&gt;Layton, UT&lt;/pub-location&gt;&lt;publisher&gt;Weber Basin Water Conservancy District&lt;/publisher&gt;&lt;urls&gt;&lt;related-urls&gt;&lt;url&gt;https://github.com/jacobeveritt/WeberBasinVulnerability/blob/master/5%20-%20BackgroundInfo/WBWCD-DroughtContingencyPlanReport-Final.pdf&lt;/url&gt;&lt;/related-urls&gt;&lt;/urls&gt;&lt;/record&gt;&lt;/Cite&gt;&lt;/EndNote&gt;</w:instrText>
+        <w:instrText xml:space="preserve"> ADDIN EN.CITE &lt;EndNote&gt;&lt;Cite&gt;&lt;Author&gt;Everitt&lt;/Author&gt;&lt;Year&gt;2020&lt;/Year&gt;&lt;RecNum&gt;2739&lt;/RecNum&gt;&lt;DisplayText&gt;(Everitt, 2020)&lt;/DisplayText&gt;&lt;record&gt;&lt;rec-number&gt;2739&lt;/rec-number&gt;&lt;foreign-keys&gt;&lt;key app="EN" db-id="xxt5ta9pd995dwesap0pdzzp2weaz0w9werf" timestamp="1602118631"&gt;2739&lt;/key&gt;&lt;/foreign-keys&gt;&lt;ref-type name="Thesis"&gt;32&lt;/ref-type&gt;&lt;contributors&gt;&lt;authors&gt;&lt;author&gt;Jacob Everitt&lt;/author&gt;&lt;/authors&gt;&lt;tertiary-authors&gt;&lt;author&gt;David E Rosenberg&lt;/author&gt;&lt;/tertiary-authors&gt;&lt;/contributors&gt;&lt;titles&gt;&lt;title&gt;Weber Basin Water Conservancy District Bottom-Up Climate Vulnerability Study Using RiverWare&lt;/title&gt;&lt;secondary-title&gt;CEE&lt;/secondary-title&gt;&lt;/titles&gt;&lt;volume&gt;MS&lt;/volume&gt;&lt;number&gt;1474&lt;/number&gt;&lt;dates&gt;&lt;year&gt;2020&lt;/year&gt;&lt;pub-dates&gt;&lt;date&gt;June 2020&lt;/date&gt;&lt;/pub-dates&gt;&lt;/dates&gt;&lt;pub-location&gt;Logan&lt;/pub-location&gt;&lt;publisher&gt;Utah State University&lt;/publisher&gt;&lt;urls&gt;&lt;related-urls&gt;&lt;url&gt;https://digitalcommons.usu.edu/gradreports/1474&lt;/url&gt;&lt;/related-urls&gt;&lt;/urls&gt;&lt;/record&gt;&lt;/Cite&gt;&lt;/EndNote&gt;</w:instrText>
       </w:r>
       <w:r>
         <w:rPr>
@@ -847,7 +1244,7 @@
           <w:rFonts w:asciiTheme="majorBidi" w:hAnsiTheme="majorBidi" w:cstheme="majorBidi"/>
           <w:noProof/>
         </w:rPr>
-        <w:t>(JUB Engineers, 2018)</w:t>
+        <w:t>(Everitt, 2020)</w:t>
       </w:r>
       <w:r>
         <w:rPr>
@@ -859,102 +1256,19 @@
         <w:rPr>
           <w:rFonts w:asciiTheme="majorBidi" w:hAnsiTheme="majorBidi" w:cstheme="majorBidi"/>
         </w:rPr>
-        <w:t xml:space="preserve">. As part of a </w:t>
-      </w:r>
-      <w:r>
-        <w:rPr>
-          <w:rFonts w:asciiTheme="majorBidi" w:hAnsiTheme="majorBidi" w:cstheme="majorBidi"/>
-        </w:rPr>
-        <w:t xml:space="preserve">follow-on </w:t>
-      </w:r>
-      <w:r>
-        <w:rPr>
-          <w:rFonts w:asciiTheme="majorBidi" w:hAnsiTheme="majorBidi" w:cstheme="majorBidi"/>
-        </w:rPr>
-        <w:t xml:space="preserve">drought vulnerability study, </w:t>
-      </w:r>
-      <w:r>
-        <w:rPr>
-          <w:rFonts w:asciiTheme="majorBidi" w:hAnsiTheme="majorBidi" w:cstheme="majorBidi"/>
-        </w:rPr>
-        <w:t xml:space="preserve">Jacob </w:t>
-      </w:r>
-      <w:proofErr w:type="spellStart"/>
-      <w:r>
-        <w:rPr>
-          <w:rFonts w:asciiTheme="majorBidi" w:hAnsiTheme="majorBidi" w:cstheme="majorBidi"/>
-        </w:rPr>
-        <w:t>Everitt</w:t>
-      </w:r>
-      <w:proofErr w:type="spellEnd"/>
-      <w:r>
-        <w:rPr>
-          <w:rFonts w:asciiTheme="majorBidi" w:hAnsiTheme="majorBidi" w:cstheme="majorBidi"/>
-        </w:rPr>
-        <w:t xml:space="preserve"> and I</w:t>
-      </w:r>
-      <w:r>
-        <w:rPr>
-          <w:rFonts w:asciiTheme="majorBidi" w:hAnsiTheme="majorBidi" w:cstheme="majorBidi"/>
-        </w:rPr>
-        <w:t xml:space="preserve"> used and extended the UDWR’s </w:t>
-      </w:r>
-      <w:proofErr w:type="spellStart"/>
-      <w:r>
-        <w:rPr>
-          <w:rFonts w:asciiTheme="majorBidi" w:hAnsiTheme="majorBidi" w:cstheme="majorBidi"/>
-        </w:rPr>
-        <w:t>RiverWare</w:t>
-      </w:r>
-      <w:proofErr w:type="spellEnd"/>
-      <w:r>
-        <w:rPr>
-          <w:rFonts w:asciiTheme="majorBidi" w:hAnsiTheme="majorBidi" w:cstheme="majorBidi"/>
-        </w:rPr>
-        <w:t xml:space="preserve"> model for the Weber Basin to identify system vulnerabilities to stream flow, future demand, reservoir sedimentation and evaporation rates </w:t>
-      </w:r>
-      <w:r>
-        <w:rPr>
-          <w:rFonts w:asciiTheme="majorBidi" w:hAnsiTheme="majorBidi" w:cstheme="majorBidi"/>
-        </w:rPr>
-        <w:fldChar w:fldCharType="begin"/>
-      </w:r>
-      <w:r>
-        <w:rPr>
-          <w:rFonts w:asciiTheme="majorBidi" w:hAnsiTheme="majorBidi" w:cstheme="majorBidi"/>
-        </w:rPr>
-        <w:instrText xml:space="preserve"> ADDIN EN.CITE &lt;EndNote&gt;&lt;Cite&gt;&lt;Author&gt;Everitt&lt;/Author&gt;&lt;Year&gt;2020&lt;/Year&gt;&lt;RecNum&gt;2739&lt;/RecNum&gt;&lt;DisplayText&gt;(Everitt, 2020)&lt;/DisplayText&gt;&lt;record&gt;&lt;rec-number&gt;2739&lt;/rec-number&gt;&lt;foreign-keys&gt;&lt;key app="EN" db-id="xxt5ta9pd995dwesap0pdzzp2weaz0w9werf" timestamp="1602118631"&gt;2739&lt;/key&gt;&lt;/foreign-keys&gt;&lt;ref-type name="Thesis"&gt;32&lt;/ref-type&gt;&lt;contributors&gt;&lt;authors&gt;&lt;author&gt;Jacob Everitt&lt;/author&gt;&lt;/authors&gt;&lt;tertiary-authors&gt;&lt;author&gt;David E Rosenberg&lt;/author&gt;&lt;/tertiary-authors&gt;&lt;/contributors&gt;&lt;titles&gt;&lt;title&gt;Weber Basin Water Conservancy District Bottom-Up Climate Vulnerability Study Using RiverWare&lt;/title&gt;&lt;secondary-title&gt;CEE&lt;/secondary-title&gt;&lt;/titles&gt;&lt;volume&gt;MS&lt;/volume&gt;&lt;number&gt;1474&lt;/number&gt;&lt;dates&gt;&lt;year&gt;2020&lt;/year&gt;&lt;pub-dates&gt;&lt;date&gt;June 2020&lt;/date&gt;&lt;/pub-dates&gt;&lt;/dates&gt;&lt;pub-location&gt;Logan&lt;/pub-location&gt;&lt;publisher&gt;Utah State University&lt;/publisher&gt;&lt;urls&gt;&lt;related-urls&gt;&lt;url&gt;https://digitalcommons.usu.edu/gradreports/1474&lt;/url&gt;&lt;/related-urls&gt;&lt;/urls&gt;&lt;/record&gt;&lt;/Cite&gt;&lt;/EndNote&gt;</w:instrText>
-      </w:r>
-      <w:r>
-        <w:rPr>
-          <w:rFonts w:asciiTheme="majorBidi" w:hAnsiTheme="majorBidi" w:cstheme="majorBidi"/>
-        </w:rPr>
-        <w:fldChar w:fldCharType="separate"/>
-      </w:r>
-      <w:r>
-        <w:rPr>
-          <w:rFonts w:asciiTheme="majorBidi" w:hAnsiTheme="majorBidi" w:cstheme="majorBidi"/>
-          <w:noProof/>
-        </w:rPr>
-        <w:t>(Everitt, 2020)</w:t>
-      </w:r>
-      <w:r>
-        <w:rPr>
-          <w:rFonts w:asciiTheme="majorBidi" w:hAnsiTheme="majorBidi" w:cstheme="majorBidi"/>
-        </w:rPr>
-        <w:fldChar w:fldCharType="end"/>
-      </w:r>
-      <w:r>
-        <w:rPr>
-          <w:rFonts w:asciiTheme="majorBidi" w:hAnsiTheme="majorBidi" w:cstheme="majorBidi"/>
-        </w:rPr>
-        <w:t xml:space="preserve">. I have </w:t>
-      </w:r>
-      <w:r>
-        <w:rPr>
-          <w:rFonts w:asciiTheme="majorBidi" w:hAnsiTheme="majorBidi" w:cstheme="majorBidi"/>
-        </w:rPr>
-        <w:t xml:space="preserve">also </w:t>
+        <w:t xml:space="preserve">. I </w:t>
+      </w:r>
+      <w:r>
+        <w:rPr>
+          <w:rFonts w:asciiTheme="majorBidi" w:hAnsiTheme="majorBidi" w:cstheme="majorBidi"/>
+        </w:rPr>
+        <w:t>a</w:t>
+      </w:r>
+      <w:r>
+        <w:rPr>
+          <w:rFonts w:asciiTheme="majorBidi" w:hAnsiTheme="majorBidi" w:cstheme="majorBidi"/>
+        </w:rPr>
+        <w:t xml:space="preserve">lso </w:t>
       </w:r>
       <w:r>
         <w:rPr>
@@ -1124,19 +1438,43 @@
         <w:rPr>
           <w:rFonts w:asciiTheme="majorBidi" w:hAnsiTheme="majorBidi" w:cstheme="majorBidi"/>
         </w:rPr>
-        <w:t xml:space="preserve">From December 2020 to March 2021, the UDWR </w:t>
-      </w:r>
-      <w:r>
-        <w:rPr>
-          <w:rFonts w:asciiTheme="majorBidi" w:hAnsiTheme="majorBidi" w:cstheme="majorBidi"/>
-        </w:rPr>
-        <w:t>asked</w:t>
-      </w:r>
-      <w:r>
-        <w:rPr>
-          <w:rFonts w:asciiTheme="majorBidi" w:hAnsiTheme="majorBidi" w:cstheme="majorBidi"/>
-        </w:rPr>
-        <w:t xml:space="preserve"> Utah State University and the University of Utah to conduct a study that compared Utah per capita water use methods to nearby states and districts.</w:t>
+        <w:t>From December 2020 to March 2021, the UDWR</w:t>
+      </w:r>
+      <w:r>
+        <w:rPr>
+          <w:rFonts w:asciiTheme="majorBidi" w:hAnsiTheme="majorBidi" w:cstheme="majorBidi"/>
+        </w:rPr>
+        <w:t xml:space="preserve">, </w:t>
+      </w:r>
+      <w:r>
+        <w:rPr>
+          <w:rFonts w:asciiTheme="majorBidi" w:hAnsiTheme="majorBidi" w:cstheme="majorBidi"/>
+        </w:rPr>
+        <w:t>Utah State University</w:t>
+      </w:r>
+      <w:r>
+        <w:rPr>
+          <w:rFonts w:asciiTheme="majorBidi" w:hAnsiTheme="majorBidi" w:cstheme="majorBidi"/>
+        </w:rPr>
+        <w:t>,</w:t>
+      </w:r>
+      <w:r>
+        <w:rPr>
+          <w:rFonts w:asciiTheme="majorBidi" w:hAnsiTheme="majorBidi" w:cstheme="majorBidi"/>
+        </w:rPr>
+        <w:t xml:space="preserve"> and University of Utah </w:t>
+      </w:r>
+      <w:r>
+        <w:rPr>
+          <w:rFonts w:asciiTheme="majorBidi" w:hAnsiTheme="majorBidi" w:cstheme="majorBidi"/>
+        </w:rPr>
+        <w:t>developed a proposal to</w:t>
+      </w:r>
+      <w:r>
+        <w:rPr>
+          <w:rFonts w:asciiTheme="majorBidi" w:hAnsiTheme="majorBidi" w:cstheme="majorBidi"/>
+        </w:rPr>
+        <w:t xml:space="preserve"> compare Utah per capita water use methods to nearby states and districts.</w:t>
       </w:r>
       <w:bookmarkEnd w:id="0"/>
     </w:p>
@@ -1166,7 +1504,6 @@
         <w:rPr>
           <w:rFonts w:asciiTheme="majorBidi" w:hAnsiTheme="majorBidi" w:cstheme="majorBidi"/>
         </w:rPr>
-        <w:lastRenderedPageBreak/>
         <w:t>The major strength of the 20</w:t>
       </w:r>
       <w:r>
@@ -1445,6 +1782,12 @@
         <w:rPr>
           <w:rFonts w:asciiTheme="majorBidi" w:hAnsiTheme="majorBidi" w:cstheme="majorBidi"/>
         </w:rPr>
+        <w:t xml:space="preserve"> The portal provides meta data to interpret the contents.</w:t>
+      </w:r>
+      <w:r>
+        <w:rPr>
+          <w:rFonts w:asciiTheme="majorBidi" w:hAnsiTheme="majorBidi" w:cstheme="majorBidi"/>
+        </w:rPr>
         <w:t xml:space="preserve"> </w:t>
       </w:r>
       <w:r>
@@ -1604,19 +1947,31 @@
         <w:rPr>
           <w:rFonts w:asciiTheme="majorBidi" w:hAnsiTheme="majorBidi" w:cstheme="majorBidi"/>
         </w:rPr>
-        <w:t xml:space="preserve">ncreased temporal frequency helps resolve trends and helps planners </w:t>
-      </w:r>
-      <w:r>
-        <w:rPr>
-          <w:rFonts w:asciiTheme="majorBidi" w:hAnsiTheme="majorBidi" w:cstheme="majorBidi"/>
-        </w:rPr>
-        <w:t xml:space="preserve">sooner </w:t>
-      </w:r>
-      <w:r>
-        <w:rPr>
-          <w:rFonts w:asciiTheme="majorBidi" w:hAnsiTheme="majorBidi" w:cstheme="majorBidi"/>
-        </w:rPr>
-        <w:t xml:space="preserve">catch and react to anomalies or </w:t>
+        <w:t xml:space="preserve">ncreased temporal frequency helps </w:t>
+      </w:r>
+      <w:r>
+        <w:rPr>
+          <w:rFonts w:asciiTheme="majorBidi" w:hAnsiTheme="majorBidi" w:cstheme="majorBidi"/>
+        </w:rPr>
+        <w:t>planners see and react more quickly to</w:t>
+      </w:r>
+      <w:r>
+        <w:rPr>
+          <w:rFonts w:asciiTheme="majorBidi" w:hAnsiTheme="majorBidi" w:cstheme="majorBidi"/>
+        </w:rPr>
+        <w:t xml:space="preserve"> anomalies </w:t>
+      </w:r>
+      <w:r>
+        <w:rPr>
+          <w:rFonts w:asciiTheme="majorBidi" w:hAnsiTheme="majorBidi" w:cstheme="majorBidi"/>
+        </w:rPr>
+        <w:t>and</w:t>
+      </w:r>
+      <w:r>
+        <w:rPr>
+          <w:rFonts w:asciiTheme="majorBidi" w:hAnsiTheme="majorBidi" w:cstheme="majorBidi"/>
+        </w:rPr>
+        <w:t xml:space="preserve"> </w:t>
       </w:r>
       <w:r>
         <w:rPr>
@@ -1649,7 +2004,7 @@
           <w:b/>
           <w:bCs/>
         </w:rPr>
-        <w:t>U</w:t>
+        <w:t>Show u</w:t>
       </w:r>
       <w:r>
         <w:rPr>
@@ -1793,7 +2148,13 @@
         <w:rPr>
           <w:rFonts w:asciiTheme="majorBidi" w:hAnsiTheme="majorBidi" w:cstheme="majorBidi"/>
         </w:rPr>
-        <w:t>: baseline (2015) rates of use, no climate change</w:t>
+        <w:t>: 2015 rates of use, no climate change</w:t>
+      </w:r>
+      <w:r>
+        <w:rPr>
+          <w:rFonts w:asciiTheme="majorBidi" w:hAnsiTheme="majorBidi" w:cstheme="majorBidi"/>
+        </w:rPr>
+        <w:t>.</w:t>
       </w:r>
     </w:p>
     <w:p>
@@ -1819,7 +2180,13 @@
         <w:rPr>
           <w:rFonts w:asciiTheme="majorBidi" w:hAnsiTheme="majorBidi" w:cstheme="majorBidi"/>
         </w:rPr>
-        <w:t>: current 2019 conservation practices continued, partial conversion to more efficient household appliances and landscapes, climate change,</w:t>
+        <w:t>: 2019 conservation practices continued, partial conversion to more efficient household appliances and landscapes, climate change</w:t>
+      </w:r>
+      <w:r>
+        <w:rPr>
+          <w:rFonts w:asciiTheme="majorBidi" w:hAnsiTheme="majorBidi" w:cstheme="majorBidi"/>
+        </w:rPr>
+        <w:t>.</w:t>
       </w:r>
     </w:p>
     <w:p>
@@ -1845,7 +2212,19 @@
         <w:rPr>
           <w:rFonts w:asciiTheme="majorBidi" w:hAnsiTheme="majorBidi" w:cstheme="majorBidi"/>
         </w:rPr>
-        <w:t>: meet state’s regional conservation goals and climate change.</w:t>
+        <w:t xml:space="preserve">: meet state’s regional conservation goals </w:t>
+      </w:r>
+      <w:r>
+        <w:rPr>
+          <w:rFonts w:asciiTheme="majorBidi" w:hAnsiTheme="majorBidi" w:cstheme="majorBidi"/>
+        </w:rPr>
+        <w:t xml:space="preserve">that vary from 11% to 20% reductions </w:t>
+      </w:r>
+      <w:r>
+        <w:rPr>
+          <w:rFonts w:asciiTheme="majorBidi" w:hAnsiTheme="majorBidi" w:cstheme="majorBidi"/>
+        </w:rPr>
+        <w:t>and climate change.</w:t>
       </w:r>
     </w:p>
     <w:p>
@@ -1870,8 +2249,22 @@
       <w:r>
         <w:rPr>
           <w:rFonts w:asciiTheme="majorBidi" w:hAnsiTheme="majorBidi" w:cstheme="majorBidi"/>
-        </w:rPr>
-        <w:t xml:space="preserve"> (low and high rates).</w:t>
+          <w:b/>
+          <w:bCs/>
+        </w:rPr>
+        <w:t xml:space="preserve">. </w:t>
+      </w:r>
+      <w:r>
+        <w:rPr>
+          <w:rFonts w:asciiTheme="majorBidi" w:hAnsiTheme="majorBidi" w:cstheme="majorBidi"/>
+        </w:rPr>
+        <w:t>L</w:t>
+      </w:r>
+      <w:r>
+        <w:rPr>
+          <w:rFonts w:asciiTheme="majorBidi" w:hAnsiTheme="majorBidi" w:cstheme="majorBidi"/>
+        </w:rPr>
+        <w:t>ow and high rates.</w:t>
       </w:r>
     </w:p>
     <w:p>
@@ -1967,7 +2360,14 @@
         <w:rPr>
           <w:rFonts w:asciiTheme="majorBidi" w:hAnsiTheme="majorBidi" w:cstheme="majorBidi"/>
         </w:rPr>
-        <w:t xml:space="preserve"> to include 9 factors of household size, net evapotranspiration, lot size, green space, home type, commercial industrial, institutional use, population, sprinkler efficiency, and climate change (Chapter 4). Each factor is qualitatively described.</w:t>
+        <w:t xml:space="preserve"> to include 9 factors of household size, net evapotranspiration, lot size, green space, home type, commercial industrial, institutional </w:t>
+      </w:r>
+      <w:r>
+        <w:rPr>
+          <w:rFonts w:asciiTheme="majorBidi" w:hAnsiTheme="majorBidi" w:cstheme="majorBidi"/>
+        </w:rPr>
+        <w:lastRenderedPageBreak/>
+        <w:t>use, population, sprinkler efficiency, and climate change (Chapter 4). Each factor is qualitatively described.</w:t>
       </w:r>
     </w:p>
     <w:p>
@@ -2080,7 +2480,19 @@
         <w:rPr>
           <w:rFonts w:asciiTheme="majorBidi" w:hAnsiTheme="majorBidi" w:cstheme="majorBidi"/>
         </w:rPr>
-        <w:t xml:space="preserve">l. Lower-cost efforts include </w:t>
+        <w:t xml:space="preserve">l. </w:t>
+      </w:r>
+      <w:r>
+        <w:rPr>
+          <w:rFonts w:asciiTheme="majorBidi" w:hAnsiTheme="majorBidi" w:cstheme="majorBidi"/>
+        </w:rPr>
+        <w:t>These</w:t>
+      </w:r>
+      <w:r>
+        <w:rPr>
+          <w:rFonts w:asciiTheme="majorBidi" w:hAnsiTheme="majorBidi" w:cstheme="majorBidi"/>
+        </w:rPr>
+        <w:t xml:space="preserve"> efforts include </w:t>
       </w:r>
       <w:r>
         <w:rPr>
@@ -2125,7 +2537,6 @@
           <w:b/>
           <w:bCs/>
         </w:rPr>
-        <w:lastRenderedPageBreak/>
         <w:t>M</w:t>
       </w:r>
       <w:r>
@@ -2299,13 +2710,49 @@
         <w:rPr>
           <w:rFonts w:asciiTheme="majorBidi" w:hAnsiTheme="majorBidi" w:cstheme="majorBidi"/>
         </w:rPr>
-        <w:t xml:space="preserve">municipalities, water systems, and organizations. Everyone has a role to play to promote conservation. </w:t>
-      </w:r>
-      <w:r>
-        <w:rPr>
-          <w:rFonts w:asciiTheme="majorBidi" w:hAnsiTheme="majorBidi" w:cstheme="majorBidi"/>
-        </w:rPr>
-        <w:t>These action items are great because they tell parties what to do now to conserve water and grow conservation efforts over time.</w:t>
+        <w:t xml:space="preserve">municipalities, water systems, and organizations. Everyone has a role to promote conservation. </w:t>
+      </w:r>
+      <w:r>
+        <w:rPr>
+          <w:rFonts w:asciiTheme="majorBidi" w:hAnsiTheme="majorBidi" w:cstheme="majorBidi"/>
+        </w:rPr>
+        <w:t xml:space="preserve">These action items are great because they tell parties </w:t>
+      </w:r>
+      <w:r>
+        <w:rPr>
+          <w:rFonts w:asciiTheme="majorBidi" w:hAnsiTheme="majorBidi" w:cstheme="majorBidi"/>
+        </w:rPr>
+        <w:t>how</w:t>
+      </w:r>
+      <w:r>
+        <w:rPr>
+          <w:rFonts w:asciiTheme="majorBidi" w:hAnsiTheme="majorBidi" w:cstheme="majorBidi"/>
+        </w:rPr>
+        <w:t xml:space="preserve"> to conserve water</w:t>
+      </w:r>
+      <w:r>
+        <w:rPr>
+          <w:rFonts w:asciiTheme="majorBidi" w:hAnsiTheme="majorBidi" w:cstheme="majorBidi"/>
+        </w:rPr>
+        <w:t xml:space="preserve"> now</w:t>
+      </w:r>
+      <w:r>
+        <w:rPr>
+          <w:rFonts w:asciiTheme="majorBidi" w:hAnsiTheme="majorBidi" w:cstheme="majorBidi"/>
+        </w:rPr>
+        <w:t xml:space="preserve"> and</w:t>
+      </w:r>
+      <w:r>
+        <w:rPr>
+          <w:rFonts w:asciiTheme="majorBidi" w:hAnsiTheme="majorBidi" w:cstheme="majorBidi"/>
+        </w:rPr>
+        <w:t xml:space="preserve"> how to</w:t>
+      </w:r>
+      <w:r>
+        <w:rPr>
+          <w:rFonts w:asciiTheme="majorBidi" w:hAnsiTheme="majorBidi" w:cstheme="majorBidi"/>
+        </w:rPr>
+        <w:t xml:space="preserve"> grow conservation efforts over time.</w:t>
       </w:r>
     </w:p>
     <w:p>
@@ -2403,7 +2850,7 @@
         <w:pStyle w:val="NormalWeb"/>
         <w:numPr>
           <w:ilvl w:val="0"/>
-          <w:numId w:val="11"/>
+          <w:numId w:val="14"/>
         </w:numPr>
         <w:spacing w:after="240" w:afterAutospacing="0"/>
         <w:rPr>
@@ -2488,13 +2935,7 @@
         <w:rPr>
           <w:rFonts w:asciiTheme="majorBidi" w:hAnsiTheme="majorBidi" w:cstheme="majorBidi"/>
         </w:rPr>
-        <w:t>Using t</w:t>
-      </w:r>
-      <w:r>
-        <w:rPr>
-          <w:rFonts w:asciiTheme="majorBidi" w:hAnsiTheme="majorBidi" w:cstheme="majorBidi"/>
-        </w:rPr>
-        <w:t xml:space="preserve">he </w:t>
+        <w:t xml:space="preserve">The UDWR shared </w:t>
       </w:r>
       <w:r>
         <w:rPr>
@@ -2520,7 +2961,13 @@
         <w:rPr>
           <w:rFonts w:asciiTheme="majorBidi" w:hAnsiTheme="majorBidi" w:cstheme="majorBidi"/>
         </w:rPr>
-        <w:t xml:space="preserve">) data UDWR provided in their data portal </w:t>
+        <w:t>) data in their data portal</w:t>
+      </w:r>
+      <w:r>
+        <w:rPr>
+          <w:rFonts w:asciiTheme="majorBidi" w:hAnsiTheme="majorBidi" w:cstheme="majorBidi"/>
+        </w:rPr>
+        <w:t xml:space="preserve"> for 468 Utah water providers </w:t>
       </w:r>
       <w:r>
         <w:rPr>
@@ -2557,7 +3004,13 @@
         <w:rPr>
           <w:rFonts w:asciiTheme="majorBidi" w:hAnsiTheme="majorBidi" w:cstheme="majorBidi"/>
         </w:rPr>
-        <w:t>, I see that U</w:t>
+        <w:t>.</w:t>
+      </w:r>
+      <w:r>
+        <w:rPr>
+          <w:rFonts w:asciiTheme="majorBidi" w:hAnsiTheme="majorBidi" w:cstheme="majorBidi"/>
+        </w:rPr>
+        <w:t xml:space="preserve"> I see that U</w:t>
       </w:r>
       <w:r>
         <w:rPr>
@@ -2589,7 +3042,19 @@
         <w:rPr>
           <w:rFonts w:asciiTheme="majorBidi" w:hAnsiTheme="majorBidi" w:cstheme="majorBidi"/>
         </w:rPr>
-        <w:t xml:space="preserve">!!!! (Figure 1). 60 Utah water providers can reduce their water use by 20% and achieve the 191 </w:t>
+        <w:t xml:space="preserve">!!!! (Figure 1). 60 Utah water providers can reduce their </w:t>
+      </w:r>
+      <w:r>
+        <w:rPr>
+          <w:rFonts w:asciiTheme="majorBidi" w:hAnsiTheme="majorBidi" w:cstheme="majorBidi"/>
+        </w:rPr>
+        <w:t xml:space="preserve">current </w:t>
+      </w:r>
+      <w:r>
+        <w:rPr>
+          <w:rFonts w:asciiTheme="majorBidi" w:hAnsiTheme="majorBidi" w:cstheme="majorBidi"/>
+        </w:rPr>
+        <w:t xml:space="preserve">water use by 20% and achieve the 191 </w:t>
       </w:r>
       <w:proofErr w:type="spellStart"/>
       <w:r>
@@ -2635,13 +3100,19 @@
         <w:rPr>
           <w:rFonts w:asciiTheme="majorBidi" w:hAnsiTheme="majorBidi" w:cstheme="majorBidi"/>
         </w:rPr>
+        <w:t>.</w:t>
+      </w:r>
+      <w:r>
+        <w:rPr>
+          <w:rFonts w:asciiTheme="majorBidi" w:hAnsiTheme="majorBidi" w:cstheme="majorBidi"/>
+        </w:rPr>
         <w:t xml:space="preserve"> </w:t>
       </w:r>
       <w:r>
         <w:rPr>
           <w:rFonts w:asciiTheme="majorBidi" w:hAnsiTheme="majorBidi" w:cstheme="majorBidi"/>
         </w:rPr>
-        <w:t>and a</w:t>
+        <w:t>A</w:t>
       </w:r>
       <w:r>
         <w:rPr>
@@ -2677,7 +3148,19 @@
         <w:rPr>
           <w:rFonts w:asciiTheme="majorBidi" w:hAnsiTheme="majorBidi" w:cstheme="majorBidi"/>
         </w:rPr>
-        <w:t xml:space="preserve"> Salt Lake City</w:t>
+        <w:t xml:space="preserve"> </w:t>
+      </w:r>
+      <w:r>
+        <w:rPr>
+          <w:rFonts w:asciiTheme="majorBidi" w:hAnsiTheme="majorBidi" w:cstheme="majorBidi"/>
+        </w:rPr>
+        <w:t xml:space="preserve">present </w:t>
+      </w:r>
+      <w:r>
+        <w:rPr>
+          <w:rFonts w:asciiTheme="majorBidi" w:hAnsiTheme="majorBidi" w:cstheme="majorBidi"/>
+        </w:rPr>
+        <w:t>Salt Lake City</w:t>
       </w:r>
       <w:r>
         <w:rPr>
@@ -2709,14 +3192,25 @@
         </w:rPr>
         <w:t>.</w:t>
       </w:r>
+    </w:p>
+    <w:p>
+      <w:pPr>
+        <w:pStyle w:val="NormalWeb"/>
+        <w:spacing w:after="240" w:afterAutospacing="0"/>
+        <w:ind w:left="720"/>
+        <w:rPr>
+          <w:rFonts w:asciiTheme="majorBidi" w:hAnsiTheme="majorBidi" w:cstheme="majorBidi"/>
+        </w:rPr>
+      </w:pPr>
       <w:r>
         <w:rPr>
           <w:noProof/>
         </w:rPr>
+        <w:lastRenderedPageBreak/>
         <w:drawing>
-          <wp:inline distT="0" distB="0" distL="0" distR="0" wp14:anchorId="1FD97D33" wp14:editId="262CFD68">
-            <wp:extent cx="5418814" cy="2715196"/>
-            <wp:effectExtent l="0" t="0" r="0" b="9525"/>
+          <wp:inline distT="0" distB="0" distL="0" distR="0" wp14:anchorId="1FD97D33" wp14:editId="1862854E">
+            <wp:extent cx="5877601" cy="2945080"/>
+            <wp:effectExtent l="0" t="0" r="0" b="8255"/>
             <wp:docPr id="1" name="Picture 1"/>
             <wp:cNvGraphicFramePr>
               <a:graphicFrameLocks xmlns:a="http://schemas.openxmlformats.org/drawingml/2006/main" noChangeAspect="1"/>
@@ -2729,7 +3223,7 @@
                     <pic:cNvPicPr/>
                   </pic:nvPicPr>
                   <pic:blipFill>
-                    <a:blip r:embed="rId10"/>
+                    <a:blip r:embed="rId9"/>
                     <a:stretch>
                       <a:fillRect/>
                     </a:stretch>
@@ -2737,7 +3231,7 @@
                   <pic:spPr>
                     <a:xfrm>
                       <a:off x="0" y="0"/>
-                      <a:ext cx="5436021" cy="2723818"/>
+                      <a:ext cx="5917875" cy="2965260"/>
                     </a:xfrm>
                     <a:prstGeom prst="rect">
                       <a:avLst/>
@@ -2754,11 +3248,8 @@
       <w:pPr>
         <w:pStyle w:val="NormalWeb"/>
         <w:spacing w:after="240" w:afterAutospacing="0"/>
-        <w:ind w:left="720"/>
-        <w:rPr>
-          <w:rFonts w:asciiTheme="majorBidi" w:hAnsiTheme="majorBidi" w:cstheme="majorBidi"/>
-          <w:b/>
-          <w:bCs/>
+        <w:rPr>
+          <w:rFonts w:asciiTheme="majorBidi" w:hAnsiTheme="majorBidi" w:cstheme="majorBidi"/>
         </w:rPr>
       </w:pPr>
       <w:r>
@@ -2773,7 +3264,13 @@
         <w:rPr>
           <w:rFonts w:asciiTheme="majorBidi" w:hAnsiTheme="majorBidi" w:cstheme="majorBidi"/>
         </w:rPr>
-        <w:t>Water providers between the two dashed vertical lines can follow the</w:t>
+        <w:t xml:space="preserve">Water providers between the two dashed vertical lines can </w:t>
+      </w:r>
+      <w:r>
+        <w:rPr>
+          <w:rFonts w:asciiTheme="majorBidi" w:hAnsiTheme="majorBidi" w:cstheme="majorBidi"/>
+        </w:rPr>
+        <w:t>reduce their use by the</w:t>
       </w:r>
       <w:r>
         <w:rPr>
@@ -2797,7 +3294,37 @@
         <w:rPr>
           <w:rFonts w:asciiTheme="majorBidi" w:hAnsiTheme="majorBidi" w:cstheme="majorBidi"/>
         </w:rPr>
-        <w:t>and reduce use to</w:t>
+        <w:t xml:space="preserve">and </w:t>
+      </w:r>
+      <w:r>
+        <w:rPr>
+          <w:rFonts w:asciiTheme="majorBidi" w:hAnsiTheme="majorBidi" w:cstheme="majorBidi"/>
+        </w:rPr>
+        <w:t xml:space="preserve">reach </w:t>
+      </w:r>
+      <w:r>
+        <w:rPr>
+          <w:rFonts w:asciiTheme="majorBidi" w:hAnsiTheme="majorBidi" w:cstheme="majorBidi"/>
+        </w:rPr>
+        <w:t>Salt Lake City</w:t>
+      </w:r>
+      <w:r>
+        <w:rPr>
+          <w:rFonts w:asciiTheme="majorBidi" w:hAnsiTheme="majorBidi" w:cstheme="majorBidi"/>
+        </w:rPr>
+        <w:t>’s current</w:t>
+      </w:r>
+      <w:r>
+        <w:rPr>
+          <w:rFonts w:asciiTheme="majorBidi" w:hAnsiTheme="majorBidi" w:cstheme="majorBidi"/>
+        </w:rPr>
+        <w:t xml:space="preserve"> level.</w:t>
+      </w:r>
+      <w:r>
+        <w:rPr>
+          <w:rFonts w:asciiTheme="majorBidi" w:hAnsiTheme="majorBidi" w:cstheme="majorBidi"/>
+        </w:rPr>
+        <w:t xml:space="preserve"> Data from</w:t>
       </w:r>
       <w:r>
         <w:rPr>
@@ -2809,24 +3336,6 @@
         <w:rPr>
           <w:rFonts w:asciiTheme="majorBidi" w:hAnsiTheme="majorBidi" w:cstheme="majorBidi"/>
         </w:rPr>
-        <w:t>Salt Lake City level.</w:t>
-      </w:r>
-      <w:r>
-        <w:rPr>
-          <w:rFonts w:asciiTheme="majorBidi" w:hAnsiTheme="majorBidi" w:cstheme="majorBidi"/>
-        </w:rPr>
-        <w:t xml:space="preserve"> Data from</w:t>
-      </w:r>
-      <w:r>
-        <w:rPr>
-          <w:rFonts w:asciiTheme="majorBidi" w:hAnsiTheme="majorBidi" w:cstheme="majorBidi"/>
-        </w:rPr>
-        <w:t xml:space="preserve"> </w:t>
-      </w:r>
-      <w:r>
-        <w:rPr>
-          <w:rFonts w:asciiTheme="majorBidi" w:hAnsiTheme="majorBidi" w:cstheme="majorBidi"/>
-        </w:rPr>
         <w:fldChar w:fldCharType="begin"/>
       </w:r>
       <w:r>
@@ -2860,13 +3369,24 @@
         </w:rPr>
         <w:t>.</w:t>
       </w:r>
+    </w:p>
+    <w:p>
+      <w:pPr>
+        <w:pStyle w:val="NormalWeb"/>
+        <w:spacing w:after="240" w:afterAutospacing="0"/>
+        <w:rPr>
+          <w:rFonts w:asciiTheme="majorBidi" w:hAnsiTheme="majorBidi" w:cstheme="majorBidi"/>
+          <w:b/>
+          <w:bCs/>
+        </w:rPr>
+      </w:pPr>
     </w:p>
     <w:p>
       <w:pPr>
         <w:pStyle w:val="NormalWeb"/>
         <w:numPr>
           <w:ilvl w:val="0"/>
-          <w:numId w:val="11"/>
+          <w:numId w:val="15"/>
         </w:numPr>
         <w:spacing w:after="240" w:afterAutospacing="0"/>
         <w:rPr>
@@ -2879,7 +3399,6 @@
           <w:b/>
           <w:bCs/>
         </w:rPr>
-        <w:lastRenderedPageBreak/>
         <w:t xml:space="preserve">Target conservation efforts to the Utah customers and Utah water providers that </w:t>
       </w:r>
       <w:r>
@@ -2894,7 +3413,19 @@
         <w:rPr>
           <w:rFonts w:asciiTheme="majorBidi" w:hAnsiTheme="majorBidi" w:cstheme="majorBidi"/>
         </w:rPr>
-        <w:t>. For example, Garden City, Wellsville, Brigham City, Park City, and Green River all use more than double the amount of Salt Lake City on a per-capita basis</w:t>
+        <w:t xml:space="preserve">. For example, </w:t>
+      </w:r>
+      <w:r>
+        <w:rPr>
+          <w:rFonts w:asciiTheme="majorBidi" w:hAnsiTheme="majorBidi" w:cstheme="majorBidi"/>
+        </w:rPr>
+        <w:t xml:space="preserve">The UDWR reports that </w:t>
+      </w:r>
+      <w:r>
+        <w:rPr>
+          <w:rFonts w:asciiTheme="majorBidi" w:hAnsiTheme="majorBidi" w:cstheme="majorBidi"/>
+        </w:rPr>
+        <w:t>Garden City, Wellsville, Brigham City, Park City, and Green River use more than double the amount of Salt Lake City on a per-capita basis</w:t>
       </w:r>
       <w:r>
         <w:rPr>
@@ -2906,7 +3437,19 @@
         <w:rPr>
           <w:rFonts w:asciiTheme="majorBidi" w:hAnsiTheme="majorBidi" w:cstheme="majorBidi"/>
         </w:rPr>
-        <w:t>. Cities in Washington County like Hurricane and St. George also use more water on a per capita basis than Salt Lake City</w:t>
+        <w:t xml:space="preserve">. Cities in Washington County like Hurricane and St. George also use </w:t>
+      </w:r>
+      <w:r>
+        <w:rPr>
+          <w:rFonts w:asciiTheme="majorBidi" w:hAnsiTheme="majorBidi" w:cstheme="majorBidi"/>
+        </w:rPr>
+        <w:t xml:space="preserve">160% or </w:t>
+      </w:r>
+      <w:r>
+        <w:rPr>
+          <w:rFonts w:asciiTheme="majorBidi" w:hAnsiTheme="majorBidi" w:cstheme="majorBidi"/>
+        </w:rPr>
+        <w:t>more water on a per capita basis than Salt Lake City</w:t>
       </w:r>
       <w:r>
         <w:rPr>
@@ -2924,7 +3467,7 @@
         <w:rPr>
           <w:rFonts w:asciiTheme="majorBidi" w:hAnsiTheme="majorBidi" w:cstheme="majorBidi"/>
         </w:rPr>
-        <w:t>Point out these numerous targeted conservation opportunities in the section on the Lake Powell Pipeline</w:t>
+        <w:t>In the section on the Lake Powell Pipeline</w:t>
       </w:r>
       <w:r>
         <w:rPr>
@@ -2936,13 +3479,31 @@
         <w:rPr>
           <w:rFonts w:asciiTheme="majorBidi" w:hAnsiTheme="majorBidi" w:cstheme="majorBidi"/>
         </w:rPr>
-        <w:t xml:space="preserve"> so Utahns get a balanced perspective on the project and alternatives. </w:t>
-      </w:r>
-      <w:r>
-        <w:rPr>
-          <w:rFonts w:asciiTheme="majorBidi" w:hAnsiTheme="majorBidi" w:cstheme="majorBidi"/>
-        </w:rPr>
-        <w:t>Similarly, celebrate the accomplishments of providers</w:t>
+        <w:t>, p</w:t>
+      </w:r>
+      <w:r>
+        <w:rPr>
+          <w:rFonts w:asciiTheme="majorBidi" w:hAnsiTheme="majorBidi" w:cstheme="majorBidi"/>
+        </w:rPr>
+        <w:t xml:space="preserve">oint out these numerous targeted conservation opportunities so Utahns get a balanced perspective on the </w:t>
+      </w:r>
+      <w:r>
+        <w:rPr>
+          <w:rFonts w:asciiTheme="majorBidi" w:hAnsiTheme="majorBidi" w:cstheme="majorBidi"/>
+        </w:rPr>
+        <w:t xml:space="preserve">pipeline </w:t>
+      </w:r>
+      <w:r>
+        <w:rPr>
+          <w:rFonts w:asciiTheme="majorBidi" w:hAnsiTheme="majorBidi" w:cstheme="majorBidi"/>
+        </w:rPr>
+        <w:t xml:space="preserve">project and alternatives. </w:t>
+      </w:r>
+      <w:r>
+        <w:rPr>
+          <w:rFonts w:asciiTheme="majorBidi" w:hAnsiTheme="majorBidi" w:cstheme="majorBidi"/>
+        </w:rPr>
+        <w:t>Similarly, celebrate accomplishments of providers</w:t>
       </w:r>
       <w:r>
         <w:rPr>
@@ -2962,7 +3523,7 @@
         <w:pStyle w:val="NormalWeb"/>
         <w:numPr>
           <w:ilvl w:val="0"/>
-          <w:numId w:val="11"/>
+          <w:numId w:val="15"/>
         </w:numPr>
         <w:spacing w:after="240" w:afterAutospacing="0"/>
         <w:rPr>
@@ -3013,7 +3574,19 @@
         <w:rPr>
           <w:rFonts w:asciiTheme="majorBidi" w:hAnsiTheme="majorBidi" w:cstheme="majorBidi"/>
         </w:rPr>
-        <w:t xml:space="preserve"> -- </w:t>
+        <w:t xml:space="preserve"> </w:t>
+      </w:r>
+      <w:r>
+        <w:rPr>
+          <w:rFonts w:asciiTheme="majorBidi" w:hAnsiTheme="majorBidi" w:cstheme="majorBidi"/>
+        </w:rPr>
+        <w:t>–</w:t>
+      </w:r>
+      <w:r>
+        <w:rPr>
+          <w:rFonts w:asciiTheme="majorBidi" w:hAnsiTheme="majorBidi" w:cstheme="majorBidi"/>
+        </w:rPr>
+        <w:t xml:space="preserve"> </w:t>
       </w:r>
       <w:r>
         <w:rPr>
@@ -3073,19 +3646,7 @@
         <w:rPr>
           <w:rFonts w:asciiTheme="majorBidi" w:hAnsiTheme="majorBidi" w:cstheme="majorBidi"/>
         </w:rPr>
-        <w:t>The 2015 scenario mislead</w:t>
-      </w:r>
-      <w:r>
-        <w:rPr>
-          <w:rFonts w:asciiTheme="majorBidi" w:hAnsiTheme="majorBidi" w:cstheme="majorBidi"/>
-        </w:rPr>
-        <w:t>s</w:t>
-      </w:r>
-      <w:r>
-        <w:rPr>
-          <w:rFonts w:asciiTheme="majorBidi" w:hAnsiTheme="majorBidi" w:cstheme="majorBidi"/>
-        </w:rPr>
-        <w:t>. The 2015 scenario</w:t>
+        <w:t>The 2015 scenario</w:t>
       </w:r>
       <w:r>
         <w:rPr>
@@ -3109,7 +3670,7 @@
         <w:rPr>
           <w:rFonts w:asciiTheme="majorBidi" w:hAnsiTheme="majorBidi" w:cstheme="majorBidi"/>
         </w:rPr>
-        <w:t>Keep the scenarios for the 2019 baseline and regional conservation goals</w:t>
+        <w:t>Keep the scenarios for 2019 baseline and regional conservation goals</w:t>
       </w:r>
       <w:r>
         <w:rPr>
@@ -3169,13 +3730,37 @@
         <w:rPr>
           <w:rFonts w:asciiTheme="majorBidi" w:hAnsiTheme="majorBidi" w:cstheme="majorBidi"/>
         </w:rPr>
-        <w:t xml:space="preserve"> the regional goals (see Points #1 </w:t>
-      </w:r>
-      <w:r>
-        <w:rPr>
-          <w:rFonts w:asciiTheme="majorBidi" w:hAnsiTheme="majorBidi" w:cstheme="majorBidi"/>
-        </w:rPr>
-        <w:t>- 3</w:t>
+        <w:t xml:space="preserve"> the regional goals (see </w:t>
+      </w:r>
+      <w:r>
+        <w:rPr>
+          <w:rFonts w:asciiTheme="majorBidi" w:hAnsiTheme="majorBidi" w:cstheme="majorBidi"/>
+        </w:rPr>
+        <w:t>suggestions</w:t>
+      </w:r>
+      <w:r>
+        <w:rPr>
+          <w:rFonts w:asciiTheme="majorBidi" w:hAnsiTheme="majorBidi" w:cstheme="majorBidi"/>
+        </w:rPr>
+        <w:t xml:space="preserve"> #1 </w:t>
+      </w:r>
+      <w:r>
+        <w:rPr>
+          <w:rFonts w:asciiTheme="majorBidi" w:hAnsiTheme="majorBidi" w:cstheme="majorBidi"/>
+        </w:rPr>
+        <w:t>and</w:t>
+      </w:r>
+      <w:r>
+        <w:rPr>
+          <w:rFonts w:asciiTheme="majorBidi" w:hAnsiTheme="majorBidi" w:cstheme="majorBidi"/>
+        </w:rPr>
+        <w:t xml:space="preserve"> </w:t>
+      </w:r>
+      <w:r>
+        <w:rPr>
+          <w:rFonts w:asciiTheme="majorBidi" w:hAnsiTheme="majorBidi" w:cstheme="majorBidi"/>
+        </w:rPr>
+        <w:t>2</w:t>
       </w:r>
       <w:r>
         <w:rPr>
@@ -3189,7 +3774,7 @@
         <w:pStyle w:val="ListParagraph"/>
         <w:numPr>
           <w:ilvl w:val="0"/>
-          <w:numId w:val="11"/>
+          <w:numId w:val="15"/>
         </w:numPr>
         <w:autoSpaceDE w:val="0"/>
         <w:autoSpaceDN w:val="0"/>
@@ -3311,7 +3896,7 @@
           <w:sz w:val="24"/>
           <w:szCs w:val="24"/>
         </w:rPr>
-        <w:t>reduce to</w:t>
+        <w:t>show</w:t>
       </w:r>
       <w:r>
         <w:rPr>
@@ -3373,7 +3958,7 @@
         <w:pStyle w:val="ListParagraph"/>
         <w:numPr>
           <w:ilvl w:val="1"/>
-          <w:numId w:val="11"/>
+          <w:numId w:val="15"/>
         </w:numPr>
         <w:autoSpaceDE w:val="0"/>
         <w:autoSpaceDN w:val="0"/>
@@ -3393,6 +3978,7 @@
           <w:sz w:val="24"/>
           <w:szCs w:val="24"/>
         </w:rPr>
+        <w:lastRenderedPageBreak/>
         <w:t xml:space="preserve">Population </w:t>
       </w:r>
       <w:r>
@@ -3449,7 +4035,7 @@
         <w:pStyle w:val="ListParagraph"/>
         <w:numPr>
           <w:ilvl w:val="1"/>
-          <w:numId w:val="11"/>
+          <w:numId w:val="15"/>
         </w:numPr>
         <w:autoSpaceDE w:val="0"/>
         <w:autoSpaceDN w:val="0"/>
@@ -3515,7 +4101,23 @@
           <w:sz w:val="24"/>
           <w:szCs w:val="24"/>
         </w:rPr>
-        <w:t>Provide a quantitative analysis that shows how the 9 demand factors affect future water demand. M</w:t>
+        <w:t>Provide a quantitative analysis that shows how the 9 demand factors affect future water demand</w:t>
+      </w:r>
+      <w:r>
+        <w:rPr>
+          <w:rFonts w:asciiTheme="majorBidi" w:hAnsiTheme="majorBidi" w:cstheme="majorBidi"/>
+          <w:sz w:val="24"/>
+          <w:szCs w:val="24"/>
+        </w:rPr>
+        <w:t xml:space="preserve"> (Strengths #4 and 5)</w:t>
+      </w:r>
+      <w:r>
+        <w:rPr>
+          <w:rFonts w:asciiTheme="majorBidi" w:hAnsiTheme="majorBidi" w:cstheme="majorBidi"/>
+          <w:sz w:val="24"/>
+          <w:szCs w:val="24"/>
+        </w:rPr>
+        <w:t>. M</w:t>
       </w:r>
       <w:r>
         <w:rPr>
@@ -3555,7 +4157,7 @@
           <w:sz w:val="24"/>
           <w:szCs w:val="24"/>
         </w:rPr>
-        <w:t>see and learn how the demand factors can shape future demand</w:t>
+        <w:t>see and learn how demand factors shape future demand</w:t>
       </w:r>
       <w:r>
         <w:rPr>
@@ -3700,7 +4302,7 @@
           <w:sz w:val="24"/>
           <w:szCs w:val="24"/>
         </w:rPr>
-        <w:t>historical values</w:t>
+        <w:t>subsequent observations</w:t>
       </w:r>
       <w:r>
         <w:rPr>
@@ -3740,7 +4342,7 @@
         <w:pStyle w:val="ListParagraph"/>
         <w:numPr>
           <w:ilvl w:val="0"/>
-          <w:numId w:val="11"/>
+          <w:numId w:val="15"/>
         </w:numPr>
         <w:autoSpaceDE w:val="0"/>
         <w:autoSpaceDN w:val="0"/>
@@ -3771,7 +4373,7 @@
           <w:sz w:val="24"/>
           <w:szCs w:val="24"/>
         </w:rPr>
-        <w:t>with actual data</w:t>
+        <w:t>with data</w:t>
       </w:r>
       <w:r>
         <w:rPr>
@@ -3789,7 +4391,139 @@
           <w:sz w:val="24"/>
           <w:szCs w:val="24"/>
         </w:rPr>
-        <w:t>the hypothesis</w:t>
+        <w:t xml:space="preserve">the </w:t>
+      </w:r>
+      <w:r>
+        <w:rPr>
+          <w:rFonts w:asciiTheme="majorBidi" w:hAnsiTheme="majorBidi" w:cstheme="majorBidi"/>
+          <w:b/>
+          <w:bCs/>
+          <w:sz w:val="24"/>
+          <w:szCs w:val="24"/>
+        </w:rPr>
+        <w:t>unsubstantiated and misleading</w:t>
+      </w:r>
+      <w:r>
+        <w:rPr>
+          <w:rFonts w:asciiTheme="majorBidi" w:hAnsiTheme="majorBidi" w:cstheme="majorBidi"/>
+          <w:b/>
+          <w:bCs/>
+          <w:sz w:val="24"/>
+          <w:szCs w:val="24"/>
+        </w:rPr>
+        <w:t xml:space="preserve"> statement that Utah’s water estimation </w:t>
+      </w:r>
+      <w:r>
+        <w:rPr>
+          <w:rFonts w:asciiTheme="majorBidi" w:hAnsiTheme="majorBidi" w:cstheme="majorBidi"/>
+          <w:b/>
+          <w:bCs/>
+          <w:sz w:val="24"/>
+          <w:szCs w:val="24"/>
+        </w:rPr>
+        <w:t xml:space="preserve">process </w:t>
+      </w:r>
+      <w:r>
+        <w:rPr>
+          <w:rFonts w:asciiTheme="majorBidi" w:hAnsiTheme="majorBidi" w:cstheme="majorBidi"/>
+          <w:b/>
+          <w:bCs/>
+          <w:sz w:val="24"/>
+          <w:szCs w:val="24"/>
+        </w:rPr>
+        <w:t>“</w:t>
+      </w:r>
+      <w:r>
+        <w:rPr>
+          <w:rFonts w:asciiTheme="majorBidi" w:hAnsiTheme="majorBidi" w:cstheme="majorBidi"/>
+          <w:b/>
+          <w:bCs/>
+          <w:sz w:val="24"/>
+          <w:szCs w:val="24"/>
+        </w:rPr>
+        <w:t>may give the false impression that Utahns use more water than people in other states</w:t>
+      </w:r>
+      <w:r>
+        <w:rPr>
+          <w:rFonts w:asciiTheme="majorBidi" w:hAnsiTheme="majorBidi" w:cstheme="majorBidi"/>
+          <w:b/>
+          <w:bCs/>
+          <w:sz w:val="24"/>
+          <w:szCs w:val="24"/>
+        </w:rPr>
+        <w:t xml:space="preserve">” </w:t>
+      </w:r>
+      <w:r>
+        <w:rPr>
+          <w:rFonts w:asciiTheme="majorBidi" w:hAnsiTheme="majorBidi" w:cstheme="majorBidi"/>
+          <w:sz w:val="24"/>
+          <w:szCs w:val="24"/>
+        </w:rPr>
+        <w:t>(</w:t>
+      </w:r>
+      <w:r>
+        <w:rPr>
+          <w:rFonts w:asciiTheme="majorBidi" w:hAnsiTheme="majorBidi" w:cstheme="majorBidi"/>
+          <w:sz w:val="24"/>
+          <w:szCs w:val="24"/>
+        </w:rPr>
+        <w:t xml:space="preserve">p. </w:t>
+      </w:r>
+      <w:r>
+        <w:rPr>
+          <w:rFonts w:asciiTheme="majorBidi" w:hAnsiTheme="majorBidi" w:cstheme="majorBidi"/>
+          <w:sz w:val="24"/>
+          <w:szCs w:val="24"/>
+        </w:rPr>
+        <w:t>17)</w:t>
+      </w:r>
+      <w:r>
+        <w:rPr>
+          <w:rFonts w:asciiTheme="majorBidi" w:hAnsiTheme="majorBidi" w:cstheme="majorBidi"/>
+          <w:sz w:val="24"/>
+          <w:szCs w:val="24"/>
+        </w:rPr>
+        <w:t xml:space="preserve">. </w:t>
+      </w:r>
+      <w:r>
+        <w:rPr>
+          <w:rFonts w:asciiTheme="majorBidi" w:hAnsiTheme="majorBidi" w:cstheme="majorBidi"/>
+          <w:sz w:val="24"/>
+          <w:szCs w:val="24"/>
+        </w:rPr>
+        <w:t xml:space="preserve">To verify this claim as true, </w:t>
+      </w:r>
+      <w:r>
+        <w:rPr>
+          <w:rFonts w:asciiTheme="majorBidi" w:hAnsiTheme="majorBidi" w:cstheme="majorBidi"/>
+          <w:sz w:val="24"/>
+          <w:szCs w:val="24"/>
+        </w:rPr>
+        <w:t xml:space="preserve">collect water use data from neighboring states and water providers and </w:t>
+      </w:r>
+      <w:r>
+        <w:rPr>
+          <w:rFonts w:asciiTheme="majorBidi" w:hAnsiTheme="majorBidi" w:cstheme="majorBidi"/>
+          <w:sz w:val="24"/>
+          <w:szCs w:val="24"/>
+        </w:rPr>
+        <w:t xml:space="preserve">show the similarities and differences </w:t>
+      </w:r>
+      <w:r>
+        <w:rPr>
+          <w:rFonts w:asciiTheme="majorBidi" w:hAnsiTheme="majorBidi" w:cstheme="majorBidi"/>
+          <w:sz w:val="24"/>
+          <w:szCs w:val="24"/>
+        </w:rPr>
+        <w:t>in the methods they and Utah use</w:t>
+      </w:r>
+      <w:r>
+        <w:rPr>
+          <w:rFonts w:asciiTheme="majorBidi" w:hAnsiTheme="majorBidi" w:cstheme="majorBidi"/>
+          <w:sz w:val="24"/>
+          <w:szCs w:val="24"/>
+        </w:rPr>
+        <w:t>. These comparisons will</w:t>
       </w:r>
       <w:r>
         <w:rPr>
@@ -3805,127 +4539,111 @@
           <w:sz w:val="24"/>
           <w:szCs w:val="24"/>
         </w:rPr>
-        <w:t xml:space="preserve">that Utah’s per capita water use </w:t>
-      </w:r>
-      <w:r>
-        <w:rPr>
-          <w:rFonts w:asciiTheme="majorBidi" w:hAnsiTheme="majorBidi" w:cstheme="majorBidi"/>
-          <w:sz w:val="24"/>
-          <w:szCs w:val="24"/>
-        </w:rPr>
-        <w:t>appears</w:t>
-      </w:r>
-      <w:r>
-        <w:rPr>
-          <w:rFonts w:asciiTheme="majorBidi" w:hAnsiTheme="majorBidi" w:cstheme="majorBidi"/>
-          <w:sz w:val="24"/>
-          <w:szCs w:val="24"/>
-        </w:rPr>
-        <w:t xml:space="preserve"> higher than neighboring states </w:t>
-      </w:r>
-      <w:r>
-        <w:rPr>
-          <w:rFonts w:asciiTheme="majorBidi" w:hAnsiTheme="majorBidi" w:cstheme="majorBidi"/>
-          <w:sz w:val="24"/>
-          <w:szCs w:val="24"/>
-        </w:rPr>
-        <w:t>and</w:t>
-      </w:r>
-      <w:r>
-        <w:rPr>
-          <w:rFonts w:asciiTheme="majorBidi" w:hAnsiTheme="majorBidi" w:cstheme="majorBidi"/>
-          <w:sz w:val="24"/>
-          <w:szCs w:val="24"/>
-        </w:rPr>
-        <w:t xml:space="preserve"> cities</w:t>
-      </w:r>
-      <w:r>
-        <w:rPr>
-          <w:rFonts w:asciiTheme="majorBidi" w:hAnsiTheme="majorBidi" w:cstheme="majorBidi"/>
-          <w:sz w:val="24"/>
-          <w:szCs w:val="24"/>
-        </w:rPr>
-        <w:t xml:space="preserve"> because Utah counts </w:t>
-      </w:r>
-      <w:r>
-        <w:rPr>
-          <w:rFonts w:asciiTheme="majorBidi" w:hAnsiTheme="majorBidi" w:cstheme="majorBidi"/>
-          <w:sz w:val="24"/>
-          <w:szCs w:val="24"/>
-        </w:rPr>
-        <w:t>more components of water use</w:t>
-      </w:r>
-      <w:r>
-        <w:rPr>
-          <w:rFonts w:asciiTheme="majorBidi" w:hAnsiTheme="majorBidi" w:cstheme="majorBidi"/>
-          <w:sz w:val="24"/>
-          <w:szCs w:val="24"/>
-        </w:rPr>
-        <w:t xml:space="preserve"> (pp. 16-17)</w:t>
-      </w:r>
-      <w:r>
-        <w:rPr>
-          <w:rFonts w:asciiTheme="majorBidi" w:hAnsiTheme="majorBidi" w:cstheme="majorBidi"/>
-          <w:sz w:val="24"/>
-          <w:szCs w:val="24"/>
-        </w:rPr>
-        <w:t xml:space="preserve">. </w:t>
-      </w:r>
-      <w:r>
-        <w:rPr>
-          <w:rFonts w:asciiTheme="majorBidi" w:hAnsiTheme="majorBidi" w:cstheme="majorBidi"/>
-          <w:sz w:val="24"/>
-          <w:szCs w:val="24"/>
-        </w:rPr>
-        <w:t xml:space="preserve">Absent support, </w:t>
-      </w:r>
-      <w:r>
-        <w:rPr>
-          <w:rFonts w:asciiTheme="majorBidi" w:hAnsiTheme="majorBidi" w:cstheme="majorBidi"/>
-          <w:sz w:val="24"/>
-          <w:szCs w:val="24"/>
-        </w:rPr>
-        <w:t>remove the statements</w:t>
-      </w:r>
-      <w:r>
-        <w:rPr>
-          <w:rFonts w:asciiTheme="majorBidi" w:hAnsiTheme="majorBidi" w:cstheme="majorBidi"/>
-          <w:sz w:val="24"/>
-          <w:szCs w:val="24"/>
-        </w:rPr>
-        <w:t xml:space="preserve">. Or </w:t>
-      </w:r>
-      <w:r>
-        <w:rPr>
-          <w:rFonts w:asciiTheme="majorBidi" w:hAnsiTheme="majorBidi" w:cstheme="majorBidi"/>
-          <w:sz w:val="24"/>
-          <w:szCs w:val="24"/>
-        </w:rPr>
-        <w:t xml:space="preserve">hire </w:t>
-      </w:r>
-      <w:r>
-        <w:rPr>
-          <w:rFonts w:asciiTheme="majorBidi" w:hAnsiTheme="majorBidi" w:cstheme="majorBidi"/>
-          <w:sz w:val="24"/>
-          <w:szCs w:val="24"/>
-        </w:rPr>
-        <w:t>an independent entity to</w:t>
-      </w:r>
-      <w:r>
-        <w:rPr>
-          <w:rFonts w:asciiTheme="majorBidi" w:hAnsiTheme="majorBidi" w:cstheme="majorBidi"/>
-          <w:sz w:val="24"/>
-          <w:szCs w:val="24"/>
-        </w:rPr>
-        <w:t xml:space="preserve"> study and </w:t>
-      </w:r>
-      <w:r>
-        <w:rPr>
-          <w:rFonts w:asciiTheme="majorBidi" w:hAnsiTheme="majorBidi" w:cstheme="majorBidi"/>
-          <w:sz w:val="24"/>
-          <w:szCs w:val="24"/>
-        </w:rPr>
-        <w:t>test the hypothesis</w:t>
+        <w:t>tell</w:t>
+      </w:r>
+      <w:r>
+        <w:rPr>
+          <w:rFonts w:asciiTheme="majorBidi" w:hAnsiTheme="majorBidi" w:cstheme="majorBidi"/>
+          <w:sz w:val="24"/>
+          <w:szCs w:val="24"/>
+        </w:rPr>
+        <w:t xml:space="preserve"> Utahns </w:t>
+      </w:r>
+      <w:r>
+        <w:rPr>
+          <w:rFonts w:asciiTheme="majorBidi" w:hAnsiTheme="majorBidi" w:cstheme="majorBidi"/>
+          <w:sz w:val="24"/>
+          <w:szCs w:val="24"/>
+        </w:rPr>
+        <w:t>if</w:t>
+      </w:r>
+      <w:r>
+        <w:rPr>
+          <w:rFonts w:asciiTheme="majorBidi" w:hAnsiTheme="majorBidi" w:cstheme="majorBidi"/>
+          <w:sz w:val="24"/>
+          <w:szCs w:val="24"/>
+        </w:rPr>
+        <w:t xml:space="preserve"> our</w:t>
+      </w:r>
+      <w:r>
+        <w:rPr>
+          <w:rFonts w:asciiTheme="majorBidi" w:hAnsiTheme="majorBidi" w:cstheme="majorBidi"/>
+          <w:sz w:val="24"/>
+          <w:szCs w:val="24"/>
+        </w:rPr>
+        <w:t xml:space="preserve"> </w:t>
+      </w:r>
+      <w:r>
+        <w:rPr>
+          <w:rFonts w:asciiTheme="majorBidi" w:hAnsiTheme="majorBidi" w:cstheme="majorBidi"/>
+          <w:sz w:val="24"/>
+          <w:szCs w:val="24"/>
+        </w:rPr>
+        <w:t xml:space="preserve">water use and </w:t>
+      </w:r>
+      <w:r>
+        <w:rPr>
+          <w:rFonts w:asciiTheme="majorBidi" w:hAnsiTheme="majorBidi" w:cstheme="majorBidi"/>
+          <w:sz w:val="24"/>
+          <w:szCs w:val="24"/>
+        </w:rPr>
+        <w:t xml:space="preserve">conservation efforts </w:t>
+      </w:r>
+      <w:r>
+        <w:rPr>
+          <w:rFonts w:asciiTheme="majorBidi" w:hAnsiTheme="majorBidi" w:cstheme="majorBidi"/>
+          <w:sz w:val="24"/>
+          <w:szCs w:val="24"/>
+        </w:rPr>
+        <w:t>are on par with our neighbors</w:t>
+      </w:r>
+      <w:r>
+        <w:rPr>
+          <w:rFonts w:asciiTheme="majorBidi" w:hAnsiTheme="majorBidi" w:cstheme="majorBidi"/>
+          <w:sz w:val="24"/>
+          <w:szCs w:val="24"/>
+        </w:rPr>
+        <w:t xml:space="preserve"> or </w:t>
+      </w:r>
+      <w:r>
+        <w:rPr>
+          <w:rFonts w:asciiTheme="majorBidi" w:hAnsiTheme="majorBidi" w:cstheme="majorBidi"/>
+          <w:sz w:val="24"/>
+          <w:szCs w:val="24"/>
+        </w:rPr>
+        <w:t>if more aggressive</w:t>
+      </w:r>
+      <w:r>
+        <w:rPr>
+          <w:rFonts w:asciiTheme="majorBidi" w:hAnsiTheme="majorBidi" w:cstheme="majorBidi"/>
+          <w:sz w:val="24"/>
+          <w:szCs w:val="24"/>
+        </w:rPr>
+        <w:t xml:space="preserve"> </w:t>
+      </w:r>
+      <w:r>
+        <w:rPr>
+          <w:rFonts w:asciiTheme="majorBidi" w:hAnsiTheme="majorBidi" w:cstheme="majorBidi"/>
+          <w:sz w:val="24"/>
+          <w:szCs w:val="24"/>
+        </w:rPr>
+        <w:t>state conservation targets</w:t>
+      </w:r>
+      <w:r>
+        <w:rPr>
+          <w:rFonts w:asciiTheme="majorBidi" w:hAnsiTheme="majorBidi" w:cstheme="majorBidi"/>
+          <w:sz w:val="24"/>
+          <w:szCs w:val="24"/>
+        </w:rPr>
+        <w:t xml:space="preserve"> </w:t>
+      </w:r>
+      <w:r>
+        <w:rPr>
+          <w:rFonts w:asciiTheme="majorBidi" w:hAnsiTheme="majorBidi" w:cstheme="majorBidi"/>
+          <w:sz w:val="24"/>
+          <w:szCs w:val="24"/>
+        </w:rPr>
+        <w:t>are needed</w:t>
       </w:r>
       <w:r>
         <w:rPr>
@@ -3935,199 +4653,31 @@
         </w:rPr>
         <w:t>.</w:t>
       </w:r>
-      <w:r>
-        <w:rPr>
-          <w:rFonts w:asciiTheme="majorBidi" w:hAnsiTheme="majorBidi" w:cstheme="majorBidi"/>
-          <w:sz w:val="24"/>
-          <w:szCs w:val="24"/>
-        </w:rPr>
-        <w:t xml:space="preserve"> </w:t>
-      </w:r>
-      <w:r>
-        <w:rPr>
-          <w:rFonts w:asciiTheme="majorBidi" w:hAnsiTheme="majorBidi" w:cstheme="majorBidi"/>
-          <w:sz w:val="24"/>
-          <w:szCs w:val="24"/>
-        </w:rPr>
-        <w:t xml:space="preserve">Internal comparisons </w:t>
-      </w:r>
-      <w:r>
-        <w:rPr>
-          <w:rFonts w:asciiTheme="majorBidi" w:hAnsiTheme="majorBidi" w:cstheme="majorBidi"/>
-          <w:sz w:val="24"/>
-          <w:szCs w:val="24"/>
-        </w:rPr>
-        <w:t>show outlier water providers across the state (Figure 1)</w:t>
-      </w:r>
-      <w:r>
-        <w:rPr>
-          <w:rFonts w:asciiTheme="majorBidi" w:hAnsiTheme="majorBidi" w:cstheme="majorBidi"/>
-          <w:sz w:val="24"/>
-          <w:szCs w:val="24"/>
-        </w:rPr>
-        <w:t xml:space="preserve">. Internal comparisons also show </w:t>
-      </w:r>
-      <w:r>
-        <w:rPr>
-          <w:rFonts w:asciiTheme="majorBidi" w:hAnsiTheme="majorBidi" w:cstheme="majorBidi"/>
-          <w:sz w:val="24"/>
-          <w:szCs w:val="24"/>
-        </w:rPr>
-        <w:t>water use declin</w:t>
-      </w:r>
-      <w:r>
-        <w:rPr>
-          <w:rFonts w:asciiTheme="majorBidi" w:hAnsiTheme="majorBidi" w:cstheme="majorBidi"/>
-          <w:sz w:val="24"/>
-          <w:szCs w:val="24"/>
-        </w:rPr>
-        <w:t>e</w:t>
-      </w:r>
-      <w:r>
-        <w:rPr>
-          <w:rFonts w:asciiTheme="majorBidi" w:hAnsiTheme="majorBidi" w:cstheme="majorBidi"/>
-          <w:sz w:val="24"/>
-          <w:szCs w:val="24"/>
-        </w:rPr>
-        <w:t>s</w:t>
-      </w:r>
-      <w:r>
-        <w:rPr>
-          <w:rFonts w:asciiTheme="majorBidi" w:hAnsiTheme="majorBidi" w:cstheme="majorBidi"/>
-          <w:sz w:val="24"/>
-          <w:szCs w:val="24"/>
-        </w:rPr>
-        <w:t xml:space="preserve"> over time. Compar</w:t>
-      </w:r>
-      <w:r>
-        <w:rPr>
-          <w:rFonts w:asciiTheme="majorBidi" w:hAnsiTheme="majorBidi" w:cstheme="majorBidi"/>
-          <w:sz w:val="24"/>
-          <w:szCs w:val="24"/>
-        </w:rPr>
-        <w:t>e</w:t>
-      </w:r>
-      <w:r>
-        <w:rPr>
-          <w:rFonts w:asciiTheme="majorBidi" w:hAnsiTheme="majorBidi" w:cstheme="majorBidi"/>
-          <w:sz w:val="24"/>
-          <w:szCs w:val="24"/>
-        </w:rPr>
-        <w:t xml:space="preserve"> to </w:t>
-      </w:r>
-      <w:r>
-        <w:rPr>
-          <w:rFonts w:asciiTheme="majorBidi" w:hAnsiTheme="majorBidi" w:cstheme="majorBidi"/>
-          <w:sz w:val="24"/>
-          <w:szCs w:val="24"/>
-        </w:rPr>
-        <w:t xml:space="preserve">neighboring states and cities </w:t>
-      </w:r>
-      <w:r>
-        <w:rPr>
-          <w:rFonts w:asciiTheme="majorBidi" w:hAnsiTheme="majorBidi" w:cstheme="majorBidi"/>
-          <w:sz w:val="24"/>
-          <w:szCs w:val="24"/>
-        </w:rPr>
-        <w:t xml:space="preserve">to </w:t>
-      </w:r>
-      <w:r>
-        <w:rPr>
-          <w:rFonts w:asciiTheme="majorBidi" w:hAnsiTheme="majorBidi" w:cstheme="majorBidi"/>
-          <w:sz w:val="24"/>
-          <w:szCs w:val="24"/>
-        </w:rPr>
-        <w:t>tell</w:t>
-      </w:r>
-      <w:r>
-        <w:rPr>
-          <w:rFonts w:asciiTheme="majorBidi" w:hAnsiTheme="majorBidi" w:cstheme="majorBidi"/>
-          <w:sz w:val="24"/>
-          <w:szCs w:val="24"/>
-        </w:rPr>
-        <w:t xml:space="preserve"> Utahns </w:t>
-      </w:r>
-      <w:r>
-        <w:rPr>
-          <w:rFonts w:asciiTheme="majorBidi" w:hAnsiTheme="majorBidi" w:cstheme="majorBidi"/>
-          <w:sz w:val="24"/>
-          <w:szCs w:val="24"/>
-        </w:rPr>
-        <w:t>if</w:t>
-      </w:r>
-      <w:r>
-        <w:rPr>
-          <w:rFonts w:asciiTheme="majorBidi" w:hAnsiTheme="majorBidi" w:cstheme="majorBidi"/>
-          <w:sz w:val="24"/>
-          <w:szCs w:val="24"/>
-        </w:rPr>
-        <w:t xml:space="preserve"> </w:t>
-      </w:r>
-      <w:r>
-        <w:rPr>
-          <w:rFonts w:asciiTheme="majorBidi" w:hAnsiTheme="majorBidi" w:cstheme="majorBidi"/>
-          <w:sz w:val="24"/>
-          <w:szCs w:val="24"/>
-        </w:rPr>
-        <w:t>conservation efforts are</w:t>
-      </w:r>
-      <w:r>
-        <w:rPr>
-          <w:rFonts w:asciiTheme="majorBidi" w:hAnsiTheme="majorBidi" w:cstheme="majorBidi"/>
-          <w:sz w:val="24"/>
-          <w:szCs w:val="24"/>
-        </w:rPr>
-        <w:t xml:space="preserve"> adequate or </w:t>
-      </w:r>
-      <w:r>
-        <w:rPr>
-          <w:rFonts w:asciiTheme="majorBidi" w:hAnsiTheme="majorBidi" w:cstheme="majorBidi"/>
-          <w:sz w:val="24"/>
-          <w:szCs w:val="24"/>
-        </w:rPr>
-        <w:t>if more aggressive</w:t>
-      </w:r>
-      <w:r>
-        <w:rPr>
-          <w:rFonts w:asciiTheme="majorBidi" w:hAnsiTheme="majorBidi" w:cstheme="majorBidi"/>
-          <w:sz w:val="24"/>
-          <w:szCs w:val="24"/>
-        </w:rPr>
-        <w:t xml:space="preserve"> </w:t>
-      </w:r>
-      <w:r>
-        <w:rPr>
-          <w:rFonts w:asciiTheme="majorBidi" w:hAnsiTheme="majorBidi" w:cstheme="majorBidi"/>
-          <w:sz w:val="24"/>
-          <w:szCs w:val="24"/>
-        </w:rPr>
-        <w:t>state conservation targets</w:t>
-      </w:r>
-      <w:r>
-        <w:rPr>
-          <w:rFonts w:asciiTheme="majorBidi" w:hAnsiTheme="majorBidi" w:cstheme="majorBidi"/>
-          <w:sz w:val="24"/>
-          <w:szCs w:val="24"/>
-        </w:rPr>
-        <w:t xml:space="preserve"> </w:t>
-      </w:r>
-      <w:r>
-        <w:rPr>
-          <w:rFonts w:asciiTheme="majorBidi" w:hAnsiTheme="majorBidi" w:cstheme="majorBidi"/>
-          <w:sz w:val="24"/>
-          <w:szCs w:val="24"/>
-        </w:rPr>
-        <w:t>are needed</w:t>
-      </w:r>
-      <w:r>
-        <w:rPr>
-          <w:rFonts w:asciiTheme="majorBidi" w:hAnsiTheme="majorBidi" w:cstheme="majorBidi"/>
-          <w:sz w:val="24"/>
-          <w:szCs w:val="24"/>
-        </w:rPr>
-        <w:t>.</w:t>
-      </w:r>
       <w:bookmarkEnd w:id="1"/>
+      <w:r>
+        <w:rPr>
+          <w:rFonts w:asciiTheme="majorBidi" w:hAnsiTheme="majorBidi" w:cstheme="majorBidi"/>
+          <w:sz w:val="24"/>
+          <w:szCs w:val="24"/>
+        </w:rPr>
+        <w:t xml:space="preserve"> I</w:t>
+      </w:r>
+      <w:r>
+        <w:rPr>
+          <w:rFonts w:asciiTheme="majorBidi" w:hAnsiTheme="majorBidi" w:cstheme="majorBidi"/>
+          <w:sz w:val="24"/>
+          <w:szCs w:val="24"/>
+        </w:rPr>
+        <w:t>f someone has already gathered the data and made comparisons, I</w:t>
+      </w:r>
+      <w:r>
+        <w:rPr>
+          <w:rFonts w:asciiTheme="majorBidi" w:hAnsiTheme="majorBidi" w:cstheme="majorBidi"/>
+          <w:sz w:val="24"/>
+          <w:szCs w:val="24"/>
+        </w:rPr>
+        <w:t xml:space="preserve"> encourage the UDWR to share the results in the state water plan.</w:t>
+      </w:r>
     </w:p>
     <w:p>
       <w:pPr>
@@ -4148,7 +4698,7 @@
         <w:pStyle w:val="ListParagraph"/>
         <w:numPr>
           <w:ilvl w:val="0"/>
-          <w:numId w:val="11"/>
+          <w:numId w:val="15"/>
         </w:numPr>
         <w:autoSpaceDE w:val="0"/>
         <w:autoSpaceDN w:val="0"/>
@@ -4358,48 +4908,127 @@
           <w:sz w:val="24"/>
           <w:szCs w:val="24"/>
         </w:rPr>
-        <w:t xml:space="preserve">The Lake is the namesake for our state’s capital city. The lake and adjoining wetlands benefit Utah’s economy, contribute to Utah’s snow pack as the greatest on earth, and host millions of birds. As the lake level drops, the exposed lake bed generates dust that many Utahns breathe. That dust also </w:t>
-      </w:r>
-      <w:r>
-        <w:rPr>
-          <w:rFonts w:asciiTheme="majorBidi" w:hAnsiTheme="majorBidi" w:cstheme="majorBidi"/>
-          <w:sz w:val="24"/>
-          <w:szCs w:val="24"/>
-        </w:rPr>
-        <w:lastRenderedPageBreak/>
-        <w:t xml:space="preserve">diminishes mountain snowpack. Keep the “Great” in Great Salt Lake requires more than a short note in the final two pages of the state water plan. Keep the Great in Great Salt Lake requires more than passing a new law, asking parties to collaborate, or modeling support from the UDWR. I want to see our state water plan articulate a vision for how to keep the Great in the Great Salt Lake. That vision should </w:t>
-      </w:r>
-      <w:r>
-        <w:rPr>
-          <w:rFonts w:asciiTheme="majorBidi" w:hAnsiTheme="majorBidi" w:cstheme="majorBidi"/>
-          <w:sz w:val="24"/>
-          <w:szCs w:val="24"/>
-        </w:rPr>
-        <w:t>seek</w:t>
-      </w:r>
-      <w:r>
-        <w:rPr>
-          <w:rFonts w:asciiTheme="majorBidi" w:hAnsiTheme="majorBidi" w:cstheme="majorBidi"/>
-          <w:sz w:val="24"/>
-          <w:szCs w:val="24"/>
-        </w:rPr>
-        <w:t xml:space="preserve"> integrat</w:t>
-      </w:r>
-      <w:r>
-        <w:rPr>
-          <w:rFonts w:asciiTheme="majorBidi" w:hAnsiTheme="majorBidi" w:cstheme="majorBidi"/>
-          <w:sz w:val="24"/>
-          <w:szCs w:val="24"/>
-        </w:rPr>
-        <w:t xml:space="preserve">ion of all </w:t>
-      </w:r>
-      <w:r>
-        <w:rPr>
-          <w:rFonts w:asciiTheme="majorBidi" w:hAnsiTheme="majorBidi" w:cstheme="majorBidi"/>
-          <w:sz w:val="24"/>
-          <w:szCs w:val="24"/>
-        </w:rPr>
-        <w:t xml:space="preserve">the climate, supply, demand, agricultural, municipal, industrial, infrastructure, land use, development, water quality, legal, and watershed topics discussed in the plan. Another part is to dedicate water for the lake rather than work with whatever is left over from the Bear, Weber, and Provo-Jordan rivers. </w:t>
+        <w:t>The Lake is the namesake for</w:t>
+      </w:r>
+      <w:r>
+        <w:rPr>
+          <w:rFonts w:asciiTheme="majorBidi" w:hAnsiTheme="majorBidi" w:cstheme="majorBidi"/>
+          <w:sz w:val="24"/>
+          <w:szCs w:val="24"/>
+        </w:rPr>
+        <w:t xml:space="preserve"> our </w:t>
+      </w:r>
+      <w:r>
+        <w:rPr>
+          <w:rFonts w:asciiTheme="majorBidi" w:hAnsiTheme="majorBidi" w:cstheme="majorBidi"/>
+          <w:sz w:val="24"/>
+          <w:szCs w:val="24"/>
+        </w:rPr>
+        <w:t xml:space="preserve">state’s capital city. The lake and adjoining wetlands benefit Utah’s economy, contribute to Utah’s snow pack as the greatest on earth, and host millions of birds. As the lake level drops, the exposed lake bed generates dust that many Utahns breathe. That dust also diminishes mountain snowpack. Keep the “Great” in Great Salt Lake requires more than a short note in the final two pages of the state water plan. Keep the Great in Great Salt Lake requires more than passing a new law, asking parties to collaborate, </w:t>
+      </w:r>
+      <w:r>
+        <w:rPr>
+          <w:rFonts w:asciiTheme="majorBidi" w:hAnsiTheme="majorBidi" w:cstheme="majorBidi"/>
+          <w:sz w:val="24"/>
+          <w:szCs w:val="24"/>
+        </w:rPr>
+        <w:t>and</w:t>
+      </w:r>
+      <w:r>
+        <w:rPr>
+          <w:rFonts w:asciiTheme="majorBidi" w:hAnsiTheme="majorBidi" w:cstheme="majorBidi"/>
+          <w:sz w:val="24"/>
+          <w:szCs w:val="24"/>
+        </w:rPr>
+        <w:t xml:space="preserve"> </w:t>
+      </w:r>
+      <w:r>
+        <w:rPr>
+          <w:rFonts w:asciiTheme="majorBidi" w:hAnsiTheme="majorBidi" w:cstheme="majorBidi"/>
+          <w:sz w:val="24"/>
+          <w:szCs w:val="24"/>
+        </w:rPr>
+        <w:t xml:space="preserve">the UDWR provides </w:t>
+      </w:r>
+      <w:r>
+        <w:rPr>
+          <w:rFonts w:asciiTheme="majorBidi" w:hAnsiTheme="majorBidi" w:cstheme="majorBidi"/>
+          <w:sz w:val="24"/>
+          <w:szCs w:val="24"/>
+        </w:rPr>
+        <w:t xml:space="preserve">model support. I want our state water plan </w:t>
+      </w:r>
+      <w:r>
+        <w:rPr>
+          <w:rFonts w:asciiTheme="majorBidi" w:hAnsiTheme="majorBidi" w:cstheme="majorBidi"/>
+          <w:sz w:val="24"/>
+          <w:szCs w:val="24"/>
+        </w:rPr>
+        <w:t>to provide</w:t>
+      </w:r>
+      <w:r>
+        <w:rPr>
+          <w:rFonts w:asciiTheme="majorBidi" w:hAnsiTheme="majorBidi" w:cstheme="majorBidi"/>
+          <w:sz w:val="24"/>
+          <w:szCs w:val="24"/>
+        </w:rPr>
+        <w:t xml:space="preserve"> a vision for how to keep the Great in the Great Salt Lake. </w:t>
+      </w:r>
+      <w:r>
+        <w:rPr>
+          <w:rFonts w:asciiTheme="majorBidi" w:hAnsiTheme="majorBidi" w:cstheme="majorBidi"/>
+          <w:sz w:val="24"/>
+          <w:szCs w:val="24"/>
+        </w:rPr>
+        <w:t>A</w:t>
+      </w:r>
+      <w:r>
+        <w:rPr>
+          <w:rFonts w:asciiTheme="majorBidi" w:hAnsiTheme="majorBidi" w:cstheme="majorBidi"/>
+          <w:sz w:val="24"/>
+          <w:szCs w:val="24"/>
+        </w:rPr>
+        <w:t xml:space="preserve"> vision should </w:t>
+      </w:r>
+      <w:r>
+        <w:rPr>
+          <w:rFonts w:asciiTheme="majorBidi" w:hAnsiTheme="majorBidi" w:cstheme="majorBidi"/>
+          <w:sz w:val="24"/>
+          <w:szCs w:val="24"/>
+        </w:rPr>
+        <w:t xml:space="preserve">integrate across </w:t>
+      </w:r>
+      <w:r>
+        <w:rPr>
+          <w:rFonts w:asciiTheme="majorBidi" w:hAnsiTheme="majorBidi" w:cstheme="majorBidi"/>
+          <w:sz w:val="24"/>
+          <w:szCs w:val="24"/>
+        </w:rPr>
+        <w:t xml:space="preserve">all </w:t>
+      </w:r>
+      <w:r>
+        <w:rPr>
+          <w:rFonts w:asciiTheme="majorBidi" w:hAnsiTheme="majorBidi" w:cstheme="majorBidi"/>
+          <w:sz w:val="24"/>
+          <w:szCs w:val="24"/>
+        </w:rPr>
+        <w:t xml:space="preserve">the climate, supply, demand, agricultural, municipal, industrial, infrastructure, land use, development, water quality, legal, and watershed topics discussed in the plan. Another part is to dedicate water for the lake rather than work with whatever is </w:t>
+      </w:r>
+      <w:r>
+        <w:rPr>
+          <w:rFonts w:asciiTheme="majorBidi" w:hAnsiTheme="majorBidi" w:cstheme="majorBidi"/>
+          <w:sz w:val="24"/>
+          <w:szCs w:val="24"/>
+        </w:rPr>
+        <w:t>not used in</w:t>
+      </w:r>
+      <w:r>
+        <w:rPr>
+          <w:rFonts w:asciiTheme="majorBidi" w:hAnsiTheme="majorBidi" w:cstheme="majorBidi"/>
+          <w:sz w:val="24"/>
+          <w:szCs w:val="24"/>
+        </w:rPr>
+        <w:t xml:space="preserve"> the Bear, Weber, and Provo-Jordan rivers. </w:t>
       </w:r>
       <w:r>
         <w:rPr>
@@ -4433,7 +5062,7 @@
         <w:pStyle w:val="ListParagraph"/>
         <w:numPr>
           <w:ilvl w:val="0"/>
-          <w:numId w:val="11"/>
+          <w:numId w:val="15"/>
         </w:numPr>
         <w:autoSpaceDE w:val="0"/>
         <w:autoSpaceDN w:val="0"/>
@@ -4593,6 +5222,7 @@
         <w:pStyle w:val="Heading1"/>
       </w:pPr>
       <w:r>
+        <w:lastRenderedPageBreak/>
         <w:t>Minor</w:t>
       </w:r>
       <w:r>
@@ -4632,17 +5262,23 @@
           <w:sz w:val="24"/>
           <w:szCs w:val="24"/>
         </w:rPr>
-        <w:t xml:space="preserve"> This infographic says a person only uses 15 gallons per day. Utahns use hundreds to thousands of gallons per person pe</w:t>
-      </w:r>
-      <w:bookmarkStart w:id="3" w:name="_GoBack"/>
-      <w:bookmarkEnd w:id="3"/>
-      <w:r>
-        <w:rPr>
-          <w:rFonts w:asciiTheme="majorBidi" w:hAnsiTheme="majorBidi" w:cstheme="majorBidi"/>
-          <w:sz w:val="24"/>
-          <w:szCs w:val="24"/>
-        </w:rPr>
-        <w:t>r day (Figure 1)</w:t>
+        <w:t xml:space="preserve"> This infographic says a person only uses 15 gallons per day. </w:t>
+      </w:r>
+      <w:r>
+        <w:rPr>
+          <w:rFonts w:asciiTheme="majorBidi" w:hAnsiTheme="majorBidi" w:cstheme="majorBidi"/>
+          <w:sz w:val="24"/>
+          <w:szCs w:val="24"/>
+        </w:rPr>
+        <w:t xml:space="preserve">The UDWR data show St. George and Hurricane use more than 300 </w:t>
+      </w:r>
+      <w:r>
+        <w:rPr>
+          <w:rFonts w:asciiTheme="majorBidi" w:hAnsiTheme="majorBidi" w:cstheme="majorBidi"/>
+          <w:sz w:val="24"/>
+          <w:szCs w:val="24"/>
+        </w:rPr>
+        <w:t>gallons per person per day (Figure 1)</w:t>
       </w:r>
       <w:r>
         <w:rPr>
@@ -4778,7 +5414,7 @@
         <w:rPr>
           <w:rFonts w:asciiTheme="majorBidi" w:hAnsiTheme="majorBidi" w:cstheme="majorBidi"/>
         </w:rPr>
-        <w:instrText xml:space="preserve"> ADDIN EN.CITE &lt;EndNote&gt;&lt;Cite AuthorYear="1"&gt;&lt;Author&gt;Rosenberg&lt;/Author&gt;&lt;Year&gt;2021&lt;/Year&gt;&lt;RecNum&gt;2837&lt;/RecNum&gt;&lt;DisplayText&gt;Rosenberg (2021)&lt;/DisplayText&gt;&lt;record&gt;&lt;rec-number&gt;2837&lt;/rec-number&gt;&lt;foreign-keys&gt;&lt;key app="EN" db-id="xxt5ta9pd995dwesap0pdzzp2weaz0w9werf" timestamp="1636848951"&gt;2837&lt;/key&gt;&lt;/foreign-keys&gt;&lt;ref-type name="Web Page"&gt;12&lt;/ref-type&gt;&lt;contributors&gt;&lt;authors&gt;&lt;author&gt;David E. Rosenberg&lt;/author&gt;&lt;/authors&gt;&lt;/contributors&gt;&lt;titles&gt;&lt;title&gt;Comments on draft 2021 Utah State Water Plan&lt;/title&gt;&lt;/titles&gt;&lt;volume&gt;2021&lt;/volume&gt;&lt;number&gt;November 13&lt;/number&gt;&lt;dates&gt;&lt;year&gt;2021&lt;/year&gt;&lt;/dates&gt;&lt;pub-location&gt;Utah State University&lt;/pub-location&gt;&lt;urls&gt;&lt;related-urls&gt;&lt;url&gt; https://github.com/SystemsAnalysisUSU/2021-Utah-state-water-plan-comments&lt;/url&gt;&lt;/related-urls&gt;&lt;/urls&gt;&lt;/record&gt;&lt;/Cite&gt;&lt;/EndNote&gt;</w:instrText>
+        <w:instrText xml:space="preserve"> ADDIN EN.CITE &lt;EndNote&gt;&lt;Cite AuthorYear="1"&gt;&lt;Author&gt;Rosenberg&lt;/Author&gt;&lt;Year&gt;2021&lt;/Year&gt;&lt;RecNum&gt;2837&lt;/RecNum&gt;&lt;DisplayText&gt;Rosenberg (2021)&lt;/DisplayText&gt;&lt;record&gt;&lt;rec-number&gt;2837&lt;/rec-number&gt;&lt;foreign-keys&gt;&lt;key app="EN" db-id="xxt5ta9pd995dwesap0pdzzp2weaz0w9werf" timestamp="1636848951"&gt;2837&lt;/key&gt;&lt;/foreign-keys&gt;&lt;ref-type name="Web Page"&gt;12&lt;/ref-type&gt;&lt;contributors&gt;&lt;authors&gt;&lt;author&gt;David E. Rosenberg&lt;/author&gt;&lt;/authors&gt;&lt;/contributors&gt;&lt;titles&gt;&lt;title&gt;Comments on draft 2021 Utah State Water Plan&lt;/title&gt;&lt;/titles&gt;&lt;volume&gt;2021&lt;/volume&gt;&lt;number&gt;November 14&lt;/number&gt;&lt;dates&gt;&lt;year&gt;2021&lt;/year&gt;&lt;/dates&gt;&lt;pub-location&gt;Utah State University&lt;/pub-location&gt;&lt;urls&gt;&lt;related-urls&gt;&lt;url&gt;http://doi.org/10.5281/zenodo.5701542&lt;/url&gt;&lt;/related-urls&gt;&lt;/urls&gt;&lt;/record&gt;&lt;/Cite&gt;&lt;/EndNote&gt;</w:instrText>
       </w:r>
       <w:r>
         <w:rPr>
@@ -4808,30 +5444,24 @@
     </w:p>
     <w:p>
       <w:pPr>
-        <w:rPr>
-          <w:rFonts w:asciiTheme="majorBidi" w:hAnsiTheme="majorBidi" w:cstheme="majorBidi"/>
-          <w:b/>
-          <w:bCs/>
-          <w:sz w:val="24"/>
-          <w:szCs w:val="24"/>
-        </w:rPr>
-      </w:pPr>
-      <w:r>
-        <w:rPr>
-          <w:rFonts w:asciiTheme="majorBidi" w:hAnsiTheme="majorBidi" w:cstheme="majorBidi"/>
-          <w:b/>
-          <w:bCs/>
-          <w:sz w:val="24"/>
-          <w:szCs w:val="24"/>
-        </w:rPr>
+        <w:pStyle w:val="Heading1"/>
+      </w:pPr>
+      <w:bookmarkStart w:id="3" w:name="_GoBack"/>
+      <w:r>
         <w:t>References</w:t>
       </w:r>
+      <w:bookmarkEnd w:id="3"/>
     </w:p>
     <w:p>
       <w:pPr>
         <w:pStyle w:val="EndNoteBibliography"/>
         <w:spacing w:after="0"/>
-        <w:ind w:left="720" w:hanging="720"/>
+        <w:ind w:left="450" w:hanging="450"/>
+        <w:rPr>
+          <w:rFonts w:asciiTheme="majorBidi" w:hAnsiTheme="majorBidi" w:cstheme="majorBidi"/>
+          <w:sz w:val="24"/>
+          <w:szCs w:val="24"/>
+        </w:rPr>
       </w:pPr>
       <w:r>
         <w:rPr>
@@ -4858,37 +5488,122 @@
         <w:fldChar w:fldCharType="separate"/>
       </w:r>
       <w:r>
+        <w:rPr>
+          <w:rFonts w:asciiTheme="majorBidi" w:hAnsiTheme="majorBidi" w:cstheme="majorBidi"/>
+          <w:sz w:val="24"/>
+          <w:szCs w:val="24"/>
+        </w:rPr>
         <w:t xml:space="preserve">Abdallah, A., and Rosenberg, D. (2014). "Heterogeneous Residential Water and Energy Linkages and Implications for Conservation and Management." </w:t>
       </w:r>
       <w:r>
         <w:rPr>
+          <w:rFonts w:asciiTheme="majorBidi" w:hAnsiTheme="majorBidi" w:cstheme="majorBidi"/>
           <w:i/>
+          <w:sz w:val="24"/>
+          <w:szCs w:val="24"/>
         </w:rPr>
         <w:t>Journal of Water Resources Planning and Management - ASCE</w:t>
       </w:r>
       <w:r>
+        <w:rPr>
+          <w:rFonts w:asciiTheme="majorBidi" w:hAnsiTheme="majorBidi" w:cstheme="majorBidi"/>
+          <w:sz w:val="24"/>
+          <w:szCs w:val="24"/>
+        </w:rPr>
         <w:t xml:space="preserve">, 140(3), 288-297. </w:t>
+      </w:r>
+      <w:hyperlink r:id="rId10" w:history="1">
+        <w:r>
+          <w:rPr>
+            <w:rStyle w:val="Hyperlink"/>
+            <w:rFonts w:asciiTheme="majorBidi" w:hAnsiTheme="majorBidi" w:cstheme="majorBidi"/>
+            <w:sz w:val="24"/>
+            <w:szCs w:val="24"/>
+          </w:rPr>
+          <w:t>http://ascelibrary.org/doi/abs/10.1061/%28ASCE%29WR.1943-5452.0000340</w:t>
+        </w:r>
+      </w:hyperlink>
+      <w:r>
+        <w:rPr>
+          <w:rFonts w:asciiTheme="majorBidi" w:hAnsiTheme="majorBidi" w:cstheme="majorBidi"/>
+          <w:sz w:val="24"/>
+          <w:szCs w:val="24"/>
+        </w:rPr>
+        <w:t xml:space="preserve">, Preprint: </w:t>
       </w:r>
       <w:hyperlink r:id="rId11" w:history="1">
         <w:r>
           <w:rPr>
             <w:rStyle w:val="Hyperlink"/>
+            <w:rFonts w:asciiTheme="majorBidi" w:hAnsiTheme="majorBidi" w:cstheme="majorBidi"/>
+            <w:sz w:val="24"/>
+            <w:szCs w:val="24"/>
           </w:rPr>
-          <w:t>http://ascelibrary.org/doi/abs/10.1061/%28ASCE%29WR.1943-5452.0000340</w:t>
+          <w:t>https://digitalcommons.usu.edu/cee_facpub/1178/</w:t>
         </w:r>
       </w:hyperlink>
       <w:r>
-        <w:t xml:space="preserve">, Preprint: </w:t>
+        <w:rPr>
+          <w:rFonts w:asciiTheme="majorBidi" w:hAnsiTheme="majorBidi" w:cstheme="majorBidi"/>
+          <w:sz w:val="24"/>
+          <w:szCs w:val="24"/>
+        </w:rPr>
+        <w:t>.</w:t>
+      </w:r>
+    </w:p>
+    <w:p>
+      <w:pPr>
+        <w:pStyle w:val="EndNoteBibliography"/>
+        <w:spacing w:after="0"/>
+        <w:ind w:left="450" w:hanging="450"/>
+        <w:rPr>
+          <w:rFonts w:asciiTheme="majorBidi" w:hAnsiTheme="majorBidi" w:cstheme="majorBidi"/>
+          <w:sz w:val="24"/>
+          <w:szCs w:val="24"/>
+        </w:rPr>
+      </w:pPr>
+      <w:r>
+        <w:rPr>
+          <w:rFonts w:asciiTheme="majorBidi" w:hAnsiTheme="majorBidi" w:cstheme="majorBidi"/>
+          <w:sz w:val="24"/>
+          <w:szCs w:val="24"/>
+        </w:rPr>
+        <w:t xml:space="preserve">Alafifi, A. H., and Rosenberg, D. E. (2020). "Systems modeling to improve river, riparian, and wetland habitat quality and area." </w:t>
+      </w:r>
+      <w:r>
+        <w:rPr>
+          <w:rFonts w:asciiTheme="majorBidi" w:hAnsiTheme="majorBidi" w:cstheme="majorBidi"/>
+          <w:i/>
+          <w:sz w:val="24"/>
+          <w:szCs w:val="24"/>
+        </w:rPr>
+        <w:t>Environmental Modelling &amp; Software</w:t>
+      </w:r>
+      <w:r>
+        <w:rPr>
+          <w:rFonts w:asciiTheme="majorBidi" w:hAnsiTheme="majorBidi" w:cstheme="majorBidi"/>
+          <w:sz w:val="24"/>
+          <w:szCs w:val="24"/>
+        </w:rPr>
+        <w:t xml:space="preserve">, 126, 104643. </w:t>
       </w:r>
       <w:hyperlink r:id="rId12" w:history="1">
         <w:r>
           <w:rPr>
             <w:rStyle w:val="Hyperlink"/>
+            <w:rFonts w:asciiTheme="majorBidi" w:hAnsiTheme="majorBidi" w:cstheme="majorBidi"/>
+            <w:sz w:val="24"/>
+            <w:szCs w:val="24"/>
           </w:rPr>
-          <w:t>https://digitalcommons.usu.edu/cee_facpub/1178/</w:t>
+          <w:t>http://www.sciencedirect.com/science/article/pii/S1364815218305309</w:t>
         </w:r>
       </w:hyperlink>
       <w:r>
+        <w:rPr>
+          <w:rFonts w:asciiTheme="majorBidi" w:hAnsiTheme="majorBidi" w:cstheme="majorBidi"/>
+          <w:sz w:val="24"/>
+          <w:szCs w:val="24"/>
+        </w:rPr>
         <w:t>.</w:t>
       </w:r>
     </w:p>
@@ -4896,29 +5611,38 @@
       <w:pPr>
         <w:pStyle w:val="EndNoteBibliography"/>
         <w:spacing w:after="0"/>
-        <w:ind w:left="720" w:hanging="720"/>
-      </w:pPr>
-      <w:r>
-        <w:t xml:space="preserve">Alafifi, A. H., and Rosenberg, D. E. (2020). "Systems modeling to improve river, riparian, and wetland habitat quality and area." </w:t>
-      </w:r>
-      <w:r>
-        <w:rPr>
-          <w:i/>
-        </w:rPr>
-        <w:t>Environmental Modelling &amp; Software</w:t>
-      </w:r>
-      <w:r>
-        <w:t xml:space="preserve">, 126, 104643. </w:t>
+        <w:ind w:left="450" w:hanging="450"/>
+        <w:rPr>
+          <w:rFonts w:asciiTheme="majorBidi" w:hAnsiTheme="majorBidi" w:cstheme="majorBidi"/>
+          <w:sz w:val="24"/>
+          <w:szCs w:val="24"/>
+        </w:rPr>
+      </w:pPr>
+      <w:r>
+        <w:rPr>
+          <w:rFonts w:asciiTheme="majorBidi" w:hAnsiTheme="majorBidi" w:cstheme="majorBidi"/>
+          <w:sz w:val="24"/>
+          <w:szCs w:val="24"/>
+        </w:rPr>
+        <w:t xml:space="preserve">Everitt, J. (2020). "Weber Basin Water Conservancy District Bottom-Up Climate Vulnerability Study Using RiverWare," Utah State University, Logan. </w:t>
       </w:r>
       <w:hyperlink r:id="rId13" w:history="1">
         <w:r>
           <w:rPr>
             <w:rStyle w:val="Hyperlink"/>
+            <w:rFonts w:asciiTheme="majorBidi" w:hAnsiTheme="majorBidi" w:cstheme="majorBidi"/>
+            <w:sz w:val="24"/>
+            <w:szCs w:val="24"/>
           </w:rPr>
-          <w:t>http://www.sciencedirect.com/science/article/pii/S1364815218305309</w:t>
+          <w:t>https://digitalcommons.usu.edu/gradreports/1474</w:t>
         </w:r>
       </w:hyperlink>
       <w:r>
+        <w:rPr>
+          <w:rFonts w:asciiTheme="majorBidi" w:hAnsiTheme="majorBidi" w:cstheme="majorBidi"/>
+          <w:sz w:val="24"/>
+          <w:szCs w:val="24"/>
+        </w:rPr>
         <w:t>.</w:t>
       </w:r>
     </w:p>
@@ -4926,20 +5650,38 @@
       <w:pPr>
         <w:pStyle w:val="EndNoteBibliography"/>
         <w:spacing w:after="0"/>
-        <w:ind w:left="720" w:hanging="720"/>
-      </w:pPr>
-      <w:r>
-        <w:t xml:space="preserve">Everitt, J. (2020). "Weber Basin Water Conservancy District Bottom-Up Climate Vulnerability Study Using RiverWare," Utah State University, Logan. </w:t>
+        <w:ind w:left="450" w:hanging="450"/>
+        <w:rPr>
+          <w:rFonts w:asciiTheme="majorBidi" w:hAnsiTheme="majorBidi" w:cstheme="majorBidi"/>
+          <w:sz w:val="24"/>
+          <w:szCs w:val="24"/>
+        </w:rPr>
+      </w:pPr>
+      <w:r>
+        <w:rPr>
+          <w:rFonts w:asciiTheme="majorBidi" w:hAnsiTheme="majorBidi" w:cstheme="majorBidi"/>
+          <w:sz w:val="24"/>
+          <w:szCs w:val="24"/>
+        </w:rPr>
+        <w:t xml:space="preserve">James, R. (2019). "Agent-Based Model to Manage Household Water Use Through Social-Environmental Strategies of Encouragement and Peer Pressure," Utah State University, Logan, Utah. </w:t>
       </w:r>
       <w:hyperlink r:id="rId14" w:history="1">
         <w:r>
           <w:rPr>
             <w:rStyle w:val="Hyperlink"/>
+            <w:rFonts w:asciiTheme="majorBidi" w:hAnsiTheme="majorBidi" w:cstheme="majorBidi"/>
+            <w:sz w:val="24"/>
+            <w:szCs w:val="24"/>
           </w:rPr>
-          <w:t>https://digitalcommons.usu.edu/gradreports/1474</w:t>
+          <w:t>https://digitalcommons.usu.edu/etd/7581/</w:t>
         </w:r>
       </w:hyperlink>
       <w:r>
+        <w:rPr>
+          <w:rFonts w:asciiTheme="majorBidi" w:hAnsiTheme="majorBidi" w:cstheme="majorBidi"/>
+          <w:sz w:val="24"/>
+          <w:szCs w:val="24"/>
+        </w:rPr>
         <w:t>.</w:t>
       </w:r>
     </w:p>
@@ -4947,21 +5689,38 @@
       <w:pPr>
         <w:pStyle w:val="EndNoteBibliography"/>
         <w:spacing w:after="0"/>
-        <w:ind w:left="720" w:hanging="720"/>
-      </w:pPr>
-      <w:r>
-        <w:lastRenderedPageBreak/>
-        <w:t xml:space="preserve">James, R. (2019). "Agent-Based Model to Manage Household Water Use Through Social-Environmental Strategies of Encouragement and Peer Pressure," Utah State University, Logan, Utah. </w:t>
+        <w:ind w:left="450" w:hanging="450"/>
+        <w:rPr>
+          <w:rFonts w:asciiTheme="majorBidi" w:hAnsiTheme="majorBidi" w:cstheme="majorBidi"/>
+          <w:sz w:val="24"/>
+          <w:szCs w:val="24"/>
+        </w:rPr>
+      </w:pPr>
+      <w:r>
+        <w:rPr>
+          <w:rFonts w:asciiTheme="majorBidi" w:hAnsiTheme="majorBidi" w:cstheme="majorBidi"/>
+          <w:sz w:val="24"/>
+          <w:szCs w:val="24"/>
+        </w:rPr>
+        <w:t xml:space="preserve">JUB Engineers. (2018). "Drought Contingency Plan." Weber Basin Water Conservancy District, Layton, UT. </w:t>
       </w:r>
       <w:hyperlink r:id="rId15" w:history="1">
         <w:r>
           <w:rPr>
             <w:rStyle w:val="Hyperlink"/>
+            <w:rFonts w:asciiTheme="majorBidi" w:hAnsiTheme="majorBidi" w:cstheme="majorBidi"/>
+            <w:sz w:val="24"/>
+            <w:szCs w:val="24"/>
           </w:rPr>
-          <w:t>https://digitalcommons.usu.edu/etd/7581/</w:t>
+          <w:t>https://github.com/jacobeveritt/WeberBasinVulnerability/blob/master/5%20-%20BackgroundInfo/WBWCD-DroughtContingencyPlanReport-Final.pdf</w:t>
         </w:r>
       </w:hyperlink>
       <w:r>
+        <w:rPr>
+          <w:rFonts w:asciiTheme="majorBidi" w:hAnsiTheme="majorBidi" w:cstheme="majorBidi"/>
+          <w:sz w:val="24"/>
+          <w:szCs w:val="24"/>
+        </w:rPr>
         <w:t>.</w:t>
       </w:r>
     </w:p>
@@ -4969,61 +5728,127 @@
       <w:pPr>
         <w:pStyle w:val="EndNoteBibliography"/>
         <w:spacing w:after="0"/>
-        <w:ind w:left="720" w:hanging="720"/>
-      </w:pPr>
-      <w:r>
-        <w:t xml:space="preserve">JUB Engineers. (2018). "Drought Contingency Plan." Weber Basin Water Conservancy District, Layton, UT. </w:t>
+        <w:ind w:left="450" w:hanging="450"/>
+        <w:rPr>
+          <w:rFonts w:asciiTheme="majorBidi" w:hAnsiTheme="majorBidi" w:cstheme="majorBidi"/>
+          <w:sz w:val="24"/>
+          <w:szCs w:val="24"/>
+        </w:rPr>
+      </w:pPr>
+      <w:r>
+        <w:rPr>
+          <w:rFonts w:asciiTheme="majorBidi" w:hAnsiTheme="majorBidi" w:cstheme="majorBidi"/>
+          <w:sz w:val="24"/>
+          <w:szCs w:val="24"/>
+        </w:rPr>
+        <w:t xml:space="preserve">Rosenberg, D. E. (2021). "Comments on draft 2021 Utah State Water Plan." </w:t>
       </w:r>
       <w:hyperlink r:id="rId16" w:history="1">
         <w:r>
           <w:rPr>
             <w:rStyle w:val="Hyperlink"/>
+            <w:rFonts w:asciiTheme="majorBidi" w:hAnsiTheme="majorBidi" w:cstheme="majorBidi"/>
+            <w:sz w:val="24"/>
+            <w:szCs w:val="24"/>
           </w:rPr>
-          <w:t>https://github.com/jacobeveritt/WeberBasinVulnerability/blob/master/5%20-%20BackgroundInfo/WBWCD-DroughtContingencyPlanReport-Final.pdf</w:t>
+          <w:t>http://doi.org/10.5281/zenodo.5701542</w:t>
         </w:r>
       </w:hyperlink>
       <w:r>
-        <w:t>.</w:t>
+        <w:rPr>
+          <w:rFonts w:asciiTheme="majorBidi" w:hAnsiTheme="majorBidi" w:cstheme="majorBidi"/>
+          <w:sz w:val="24"/>
+          <w:szCs w:val="24"/>
+        </w:rPr>
+        <w:t>. [Accessed on: November 14, 2021].</w:t>
       </w:r>
     </w:p>
     <w:p>
       <w:pPr>
         <w:pStyle w:val="EndNoteBibliography"/>
         <w:spacing w:after="0"/>
-        <w:ind w:left="720" w:hanging="720"/>
-      </w:pPr>
-      <w:r>
-        <w:t xml:space="preserve">Rosenberg, D. E. (2021). "Comments on draft 2021 Utah State Water Plan." </w:t>
+        <w:ind w:left="450" w:hanging="450"/>
+        <w:rPr>
+          <w:rFonts w:asciiTheme="majorBidi" w:hAnsiTheme="majorBidi" w:cstheme="majorBidi"/>
+          <w:sz w:val="24"/>
+          <w:szCs w:val="24"/>
+        </w:rPr>
+      </w:pPr>
+      <w:r>
+        <w:rPr>
+          <w:rFonts w:asciiTheme="majorBidi" w:hAnsiTheme="majorBidi" w:cstheme="majorBidi"/>
+          <w:sz w:val="24"/>
+          <w:szCs w:val="24"/>
+        </w:rPr>
+        <w:t xml:space="preserve">Stagge, J. H., Rosenberg, D. E., DeRose, R. J., and Rittenour, T. M. (2018). "Monthly paleostreamflow reconstruction from annual tree-ring chronologies." </w:t>
+      </w:r>
+      <w:r>
+        <w:rPr>
+          <w:rFonts w:asciiTheme="majorBidi" w:hAnsiTheme="majorBidi" w:cstheme="majorBidi"/>
+          <w:i/>
+          <w:sz w:val="24"/>
+          <w:szCs w:val="24"/>
+        </w:rPr>
+        <w:t>Journal of Hydrology</w:t>
+      </w:r>
+      <w:r>
+        <w:rPr>
+          <w:rFonts w:asciiTheme="majorBidi" w:hAnsiTheme="majorBidi" w:cstheme="majorBidi"/>
+          <w:sz w:val="24"/>
+          <w:szCs w:val="24"/>
+        </w:rPr>
+        <w:t xml:space="preserve">, 557, 791-804. </w:t>
       </w:r>
       <w:hyperlink r:id="rId17" w:history="1">
         <w:r>
           <w:rPr>
             <w:rStyle w:val="Hyperlink"/>
+            <w:rFonts w:asciiTheme="majorBidi" w:hAnsiTheme="majorBidi" w:cstheme="majorBidi"/>
+            <w:sz w:val="24"/>
+            <w:szCs w:val="24"/>
           </w:rPr>
-          <w:t>https://github.com/SystemsAnalysisUSU/2021-Utah-state-water-plan-comments</w:t>
+          <w:t>https://www.sciencedirect.com/science/article/pii/S0022169417308855</w:t>
         </w:r>
       </w:hyperlink>
       <w:r>
-        <w:t>. [Accessed on: November 13, 2021].</w:t>
+        <w:rPr>
+          <w:rFonts w:asciiTheme="majorBidi" w:hAnsiTheme="majorBidi" w:cstheme="majorBidi"/>
+          <w:sz w:val="24"/>
+          <w:szCs w:val="24"/>
+        </w:rPr>
+        <w:t>.</w:t>
       </w:r>
     </w:p>
     <w:p>
       <w:pPr>
         <w:pStyle w:val="EndNoteBibliography"/>
-        <w:ind w:left="720" w:hanging="720"/>
-      </w:pPr>
-      <w:r>
+        <w:ind w:left="450" w:hanging="450"/>
+      </w:pPr>
+      <w:r>
+        <w:rPr>
+          <w:rFonts w:asciiTheme="majorBidi" w:hAnsiTheme="majorBidi" w:cstheme="majorBidi"/>
+          <w:sz w:val="24"/>
+          <w:szCs w:val="24"/>
+        </w:rPr>
         <w:t xml:space="preserve">UDWR. (2020). "2015 Municipal and Industrial Water Use Data: 2020 Version 3." Utah Division of Water Resources. </w:t>
       </w:r>
       <w:hyperlink r:id="rId18" w:history="1">
         <w:r>
           <w:rPr>
             <w:rStyle w:val="Hyperlink"/>
+            <w:rFonts w:asciiTheme="majorBidi" w:hAnsiTheme="majorBidi" w:cstheme="majorBidi"/>
+            <w:sz w:val="24"/>
+            <w:szCs w:val="24"/>
           </w:rPr>
           <w:t>https://drive.google.com/file/d/1aD9SorKQauIfiDW0wdMXlafd0VKsdX-F/view</w:t>
         </w:r>
       </w:hyperlink>
       <w:r>
+        <w:rPr>
+          <w:rFonts w:asciiTheme="majorBidi" w:hAnsiTheme="majorBidi" w:cstheme="majorBidi"/>
+          <w:sz w:val="24"/>
+          <w:szCs w:val="24"/>
+        </w:rPr>
         <w:t>.</w:t>
       </w:r>
     </w:p>
@@ -5144,6 +5969,92 @@
     </w:lvl>
   </w:abstractNum>
   <w:abstractNum w:abstractNumId="1" w15:restartNumberingAfterBreak="0">
+    <w:nsid w:val="093264B2"/>
+    <w:multiLevelType w:val="hybridMultilevel"/>
+    <w:tmpl w:val="AA82B45E"/>
+    <w:lvl w:ilvl="0" w:tplc="0409000F">
+      <w:start w:val="1"/>
+      <w:numFmt w:val="decimal"/>
+      <w:lvlText w:val="%1."/>
+      <w:lvlJc w:val="left"/>
+      <w:pPr>
+        <w:ind w:left="720" w:hanging="360"/>
+      </w:pPr>
+    </w:lvl>
+    <w:lvl w:ilvl="1" w:tplc="04090019" w:tentative="1">
+      <w:start w:val="1"/>
+      <w:numFmt w:val="lowerLetter"/>
+      <w:lvlText w:val="%2."/>
+      <w:lvlJc w:val="left"/>
+      <w:pPr>
+        <w:ind w:left="1440" w:hanging="360"/>
+      </w:pPr>
+    </w:lvl>
+    <w:lvl w:ilvl="2" w:tplc="0409001B" w:tentative="1">
+      <w:start w:val="1"/>
+      <w:numFmt w:val="lowerRoman"/>
+      <w:lvlText w:val="%3."/>
+      <w:lvlJc w:val="right"/>
+      <w:pPr>
+        <w:ind w:left="2160" w:hanging="180"/>
+      </w:pPr>
+    </w:lvl>
+    <w:lvl w:ilvl="3" w:tplc="0409000F" w:tentative="1">
+      <w:start w:val="1"/>
+      <w:numFmt w:val="decimal"/>
+      <w:lvlText w:val="%4."/>
+      <w:lvlJc w:val="left"/>
+      <w:pPr>
+        <w:ind w:left="2880" w:hanging="360"/>
+      </w:pPr>
+    </w:lvl>
+    <w:lvl w:ilvl="4" w:tplc="04090019" w:tentative="1">
+      <w:start w:val="1"/>
+      <w:numFmt w:val="lowerLetter"/>
+      <w:lvlText w:val="%5."/>
+      <w:lvlJc w:val="left"/>
+      <w:pPr>
+        <w:ind w:left="3600" w:hanging="360"/>
+      </w:pPr>
+    </w:lvl>
+    <w:lvl w:ilvl="5" w:tplc="0409001B" w:tentative="1">
+      <w:start w:val="1"/>
+      <w:numFmt w:val="lowerRoman"/>
+      <w:lvlText w:val="%6."/>
+      <w:lvlJc w:val="right"/>
+      <w:pPr>
+        <w:ind w:left="4320" w:hanging="180"/>
+      </w:pPr>
+    </w:lvl>
+    <w:lvl w:ilvl="6" w:tplc="0409000F" w:tentative="1">
+      <w:start w:val="1"/>
+      <w:numFmt w:val="decimal"/>
+      <w:lvlText w:val="%7."/>
+      <w:lvlJc w:val="left"/>
+      <w:pPr>
+        <w:ind w:left="5040" w:hanging="360"/>
+      </w:pPr>
+    </w:lvl>
+    <w:lvl w:ilvl="7" w:tplc="04090019" w:tentative="1">
+      <w:start w:val="1"/>
+      <w:numFmt w:val="lowerLetter"/>
+      <w:lvlText w:val="%8."/>
+      <w:lvlJc w:val="left"/>
+      <w:pPr>
+        <w:ind w:left="5760" w:hanging="360"/>
+      </w:pPr>
+    </w:lvl>
+    <w:lvl w:ilvl="8" w:tplc="0409001B" w:tentative="1">
+      <w:start w:val="1"/>
+      <w:numFmt w:val="lowerRoman"/>
+      <w:lvlText w:val="%9."/>
+      <w:lvlJc w:val="right"/>
+      <w:pPr>
+        <w:ind w:left="6480" w:hanging="180"/>
+      </w:pPr>
+    </w:lvl>
+  </w:abstractNum>
+  <w:abstractNum w:abstractNumId="2" w15:restartNumberingAfterBreak="0">
     <w:nsid w:val="14C320E2"/>
     <w:multiLevelType w:val="hybridMultilevel"/>
     <w:tmpl w:val="849E1C28"/>
@@ -5256,7 +6167,7 @@
       </w:rPr>
     </w:lvl>
   </w:abstractNum>
-  <w:abstractNum w:abstractNumId="2" w15:restartNumberingAfterBreak="0">
+  <w:abstractNum w:abstractNumId="3" w15:restartNumberingAfterBreak="0">
     <w:nsid w:val="1B5535B1"/>
     <w:multiLevelType w:val="hybridMultilevel"/>
     <w:tmpl w:val="1EC00C1C"/>
@@ -5369,7 +6280,7 @@
       </w:rPr>
     </w:lvl>
   </w:abstractNum>
-  <w:abstractNum w:abstractNumId="3" w15:restartNumberingAfterBreak="0">
+  <w:abstractNum w:abstractNumId="4" w15:restartNumberingAfterBreak="0">
     <w:nsid w:val="1DD9331B"/>
     <w:multiLevelType w:val="hybridMultilevel"/>
     <w:tmpl w:val="09823328"/>
@@ -5482,7 +6393,7 @@
       </w:rPr>
     </w:lvl>
   </w:abstractNum>
-  <w:abstractNum w:abstractNumId="4" w15:restartNumberingAfterBreak="0">
+  <w:abstractNum w:abstractNumId="5" w15:restartNumberingAfterBreak="0">
     <w:nsid w:val="205A422A"/>
     <w:multiLevelType w:val="hybridMultilevel"/>
     <w:tmpl w:val="30E8B5BC"/>
@@ -5595,7 +6506,96 @@
       </w:rPr>
     </w:lvl>
   </w:abstractNum>
-  <w:abstractNum w:abstractNumId="5" w15:restartNumberingAfterBreak="0">
+  <w:abstractNum w:abstractNumId="6" w15:restartNumberingAfterBreak="0">
+    <w:nsid w:val="3A7A171E"/>
+    <w:multiLevelType w:val="hybridMultilevel"/>
+    <w:tmpl w:val="161805FA"/>
+    <w:lvl w:ilvl="0" w:tplc="96C0BC12">
+      <w:start w:val="2"/>
+      <w:numFmt w:val="decimal"/>
+      <w:lvlText w:val="%1."/>
+      <w:lvlJc w:val="left"/>
+      <w:pPr>
+        <w:ind w:left="720" w:hanging="360"/>
+      </w:pPr>
+      <w:rPr>
+        <w:rFonts w:hint="default"/>
+      </w:rPr>
+    </w:lvl>
+    <w:lvl w:ilvl="1" w:tplc="04090019">
+      <w:start w:val="1"/>
+      <w:numFmt w:val="lowerLetter"/>
+      <w:lvlText w:val="%2."/>
+      <w:lvlJc w:val="left"/>
+      <w:pPr>
+        <w:ind w:left="1440" w:hanging="360"/>
+      </w:pPr>
+    </w:lvl>
+    <w:lvl w:ilvl="2" w:tplc="0409001B" w:tentative="1">
+      <w:start w:val="1"/>
+      <w:numFmt w:val="lowerRoman"/>
+      <w:lvlText w:val="%3."/>
+      <w:lvlJc w:val="right"/>
+      <w:pPr>
+        <w:ind w:left="2160" w:hanging="180"/>
+      </w:pPr>
+    </w:lvl>
+    <w:lvl w:ilvl="3" w:tplc="0409000F" w:tentative="1">
+      <w:start w:val="1"/>
+      <w:numFmt w:val="decimal"/>
+      <w:lvlText w:val="%4."/>
+      <w:lvlJc w:val="left"/>
+      <w:pPr>
+        <w:ind w:left="2880" w:hanging="360"/>
+      </w:pPr>
+    </w:lvl>
+    <w:lvl w:ilvl="4" w:tplc="04090019" w:tentative="1">
+      <w:start w:val="1"/>
+      <w:numFmt w:val="lowerLetter"/>
+      <w:lvlText w:val="%5."/>
+      <w:lvlJc w:val="left"/>
+      <w:pPr>
+        <w:ind w:left="3600" w:hanging="360"/>
+      </w:pPr>
+    </w:lvl>
+    <w:lvl w:ilvl="5" w:tplc="0409001B" w:tentative="1">
+      <w:start w:val="1"/>
+      <w:numFmt w:val="lowerRoman"/>
+      <w:lvlText w:val="%6."/>
+      <w:lvlJc w:val="right"/>
+      <w:pPr>
+        <w:ind w:left="4320" w:hanging="180"/>
+      </w:pPr>
+    </w:lvl>
+    <w:lvl w:ilvl="6" w:tplc="0409000F" w:tentative="1">
+      <w:start w:val="1"/>
+      <w:numFmt w:val="decimal"/>
+      <w:lvlText w:val="%7."/>
+      <w:lvlJc w:val="left"/>
+      <w:pPr>
+        <w:ind w:left="5040" w:hanging="360"/>
+      </w:pPr>
+    </w:lvl>
+    <w:lvl w:ilvl="7" w:tplc="04090019" w:tentative="1">
+      <w:start w:val="1"/>
+      <w:numFmt w:val="lowerLetter"/>
+      <w:lvlText w:val="%8."/>
+      <w:lvlJc w:val="left"/>
+      <w:pPr>
+        <w:ind w:left="5760" w:hanging="360"/>
+      </w:pPr>
+    </w:lvl>
+    <w:lvl w:ilvl="8" w:tplc="0409001B" w:tentative="1">
+      <w:start w:val="1"/>
+      <w:numFmt w:val="lowerRoman"/>
+      <w:lvlText w:val="%9."/>
+      <w:lvlJc w:val="right"/>
+      <w:pPr>
+        <w:ind w:left="6480" w:hanging="180"/>
+      </w:pPr>
+    </w:lvl>
+  </w:abstractNum>
+  <w:abstractNum w:abstractNumId="7" w15:restartNumberingAfterBreak="0">
     <w:nsid w:val="52F37AA8"/>
     <w:multiLevelType w:val="hybridMultilevel"/>
     <w:tmpl w:val="A320B582"/>
@@ -5708,7 +6708,7 @@
       </w:rPr>
     </w:lvl>
   </w:abstractNum>
-  <w:abstractNum w:abstractNumId="6" w15:restartNumberingAfterBreak="0">
+  <w:abstractNum w:abstractNumId="8" w15:restartNumberingAfterBreak="0">
     <w:nsid w:val="57813B52"/>
     <w:multiLevelType w:val="multilevel"/>
     <w:tmpl w:val="EB0CA972"/>
@@ -5857,7 +6857,7 @@
       </w:rPr>
     </w:lvl>
   </w:abstractNum>
-  <w:abstractNum w:abstractNumId="7" w15:restartNumberingAfterBreak="0">
+  <w:abstractNum w:abstractNumId="9" w15:restartNumberingAfterBreak="0">
     <w:nsid w:val="641D794B"/>
     <w:multiLevelType w:val="hybridMultilevel"/>
     <w:tmpl w:val="FE5EE4F0"/>
@@ -5943,7 +6943,7 @@
       </w:pPr>
     </w:lvl>
   </w:abstractNum>
-  <w:abstractNum w:abstractNumId="8" w15:restartNumberingAfterBreak="0">
+  <w:abstractNum w:abstractNumId="10" w15:restartNumberingAfterBreak="0">
     <w:nsid w:val="66CE400E"/>
     <w:multiLevelType w:val="hybridMultilevel"/>
     <w:tmpl w:val="9634BF94"/>
@@ -6056,7 +7056,7 @@
       </w:rPr>
     </w:lvl>
   </w:abstractNum>
-  <w:abstractNum w:abstractNumId="9" w15:restartNumberingAfterBreak="0">
+  <w:abstractNum w:abstractNumId="11" w15:restartNumberingAfterBreak="0">
     <w:nsid w:val="67E870F8"/>
     <w:multiLevelType w:val="hybridMultilevel"/>
     <w:tmpl w:val="78E21BAA"/>
@@ -6142,7 +7142,7 @@
       </w:pPr>
     </w:lvl>
   </w:abstractNum>
-  <w:abstractNum w:abstractNumId="10" w15:restartNumberingAfterBreak="0">
+  <w:abstractNum w:abstractNumId="12" w15:restartNumberingAfterBreak="0">
     <w:nsid w:val="68B52CDD"/>
     <w:multiLevelType w:val="hybridMultilevel"/>
     <w:tmpl w:val="9634BF94"/>
@@ -6255,7 +7255,7 @@
       </w:rPr>
     </w:lvl>
   </w:abstractNum>
-  <w:abstractNum w:abstractNumId="11" w15:restartNumberingAfterBreak="0">
+  <w:abstractNum w:abstractNumId="13" w15:restartNumberingAfterBreak="0">
     <w:nsid w:val="6D2D2BD2"/>
     <w:multiLevelType w:val="hybridMultilevel"/>
     <w:tmpl w:val="99C6BD0E"/>
@@ -6341,7 +7341,7 @@
       </w:pPr>
     </w:lvl>
   </w:abstractNum>
-  <w:abstractNum w:abstractNumId="12" w15:restartNumberingAfterBreak="0">
+  <w:abstractNum w:abstractNumId="14" w15:restartNumberingAfterBreak="0">
     <w:nsid w:val="73991211"/>
     <w:multiLevelType w:val="multilevel"/>
     <w:tmpl w:val="98CE9110"/>
@@ -6455,43 +7455,49 @@
     </w:lvl>
   </w:abstractNum>
   <w:num w:numId="1">
-    <w:abstractNumId w:val="1"/>
+    <w:abstractNumId w:val="2"/>
   </w:num>
   <w:num w:numId="2">
-    <w:abstractNumId w:val="7"/>
+    <w:abstractNumId w:val="9"/>
   </w:num>
   <w:num w:numId="3">
+    <w:abstractNumId w:val="13"/>
+  </w:num>
+  <w:num w:numId="4">
     <w:abstractNumId w:val="11"/>
   </w:num>
-  <w:num w:numId="4">
-    <w:abstractNumId w:val="9"/>
-  </w:num>
   <w:num w:numId="5">
-    <w:abstractNumId w:val="3"/>
+    <w:abstractNumId w:val="4"/>
   </w:num>
   <w:num w:numId="6">
     <w:abstractNumId w:val="0"/>
   </w:num>
   <w:num w:numId="7">
+    <w:abstractNumId w:val="14"/>
+  </w:num>
+  <w:num w:numId="8">
+    <w:abstractNumId w:val="8"/>
+  </w:num>
+  <w:num w:numId="9">
+    <w:abstractNumId w:val="5"/>
+  </w:num>
+  <w:num w:numId="10">
+    <w:abstractNumId w:val="3"/>
+  </w:num>
+  <w:num w:numId="11">
     <w:abstractNumId w:val="12"/>
   </w:num>
-  <w:num w:numId="8">
-    <w:abstractNumId w:val="6"/>
-  </w:num>
-  <w:num w:numId="9">
-    <w:abstractNumId w:val="4"/>
-  </w:num>
-  <w:num w:numId="10">
-    <w:abstractNumId w:val="2"/>
-  </w:num>
-  <w:num w:numId="11">
+  <w:num w:numId="12">
     <w:abstractNumId w:val="10"/>
   </w:num>
-  <w:num w:numId="12">
-    <w:abstractNumId w:val="8"/>
+  <w:num w:numId="13">
+    <w:abstractNumId w:val="7"/>
   </w:num>
-  <w:num w:numId="13">
-    <w:abstractNumId w:val="5"/>
+  <w:num w:numId="14">
+    <w:abstractNumId w:val="1"/>
+  </w:num>
+  <w:num w:numId="15">
+    <w:abstractNumId w:val="6"/>
   </w:num>
 </w:numbering>
 </file>
@@ -6901,14 +7907,16 @@
     <w:link w:val="Heading1Char"/>
     <w:uiPriority w:val="9"/>
     <w:qFormat/>
-    <w:rsid w:val="00E71EC3"/>
+    <w:rsid w:val="00AF7423"/>
     <w:pPr>
+      <w:keepNext/>
       <w:outlineLvl w:val="0"/>
     </w:pPr>
     <w:rPr>
       <w:rFonts w:asciiTheme="majorBidi" w:hAnsiTheme="majorBidi" w:cstheme="majorBidi"/>
       <w:b/>
       <w:bCs/>
+      <w:color w:val="0000FF"/>
     </w:rPr>
   </w:style>
   <w:style w:type="character" w:default="1" w:styleId="DefaultParagraphFont">
@@ -7111,11 +8119,12 @@
     <w:basedOn w:val="DefaultParagraphFont"/>
     <w:link w:val="Heading1"/>
     <w:uiPriority w:val="9"/>
-    <w:rsid w:val="00E71EC3"/>
+    <w:rsid w:val="00AF7423"/>
     <w:rPr>
       <w:rFonts w:asciiTheme="majorBidi" w:eastAsia="Times New Roman" w:hAnsiTheme="majorBidi" w:cstheme="majorBidi"/>
       <w:b/>
       <w:bCs/>
+      <w:color w:val="0000FF"/>
       <w:sz w:val="24"/>
       <w:szCs w:val="24"/>
     </w:rPr>

</xml_diff>